<commit_message>
Pam2Document interface + Visialization commands
</commit_message>
<xml_diff>
--- a/PAM2/PAM2doc.docx
+++ b/PAM2/PAM2doc.docx
@@ -6,276 +6,665 @@
       <w:pPr>
         <w:pStyle w:val="a3"/>
         <w:jc w:val="center"/>
+      </w:pPr>
+      <w:r>
         <w:rPr>
           <w:lang w:val="en-US"/>
         </w:rPr>
-      </w:pPr>
+        <w:t>PAM</w:t>
+      </w:r>
+      <w:r>
+        <w:t xml:space="preserve"> 2.0</w:t>
+      </w:r>
+    </w:p>
+    <w:p>
+      <w:pPr>
+        <w:spacing w:after="0"/>
+      </w:pPr>
+    </w:p>
+    <w:p>
+      <w:pPr>
+        <w:pStyle w:val="1"/>
+        <w:spacing w:before="0"/>
+      </w:pPr>
+      <w:r>
+        <w:t xml:space="preserve">Сценарий работы с программой </w:t>
+      </w:r>
+    </w:p>
+    <w:p/>
+    <w:p>
+      <w:pPr>
+        <w:pStyle w:val="2"/>
+      </w:pPr>
+      <w:r>
+        <w:t>Режимы работы:</w:t>
+      </w:r>
+    </w:p>
+    <w:p>
+      <w:pPr>
+        <w:pStyle w:val="a5"/>
+        <w:numPr>
+          <w:ilvl w:val="0"/>
+          <w:numId w:val="2"/>
+        </w:numPr>
+      </w:pPr>
+      <w:r>
+        <w:t xml:space="preserve">Настройка оборудования </w:t>
+      </w:r>
+    </w:p>
+    <w:p>
+      <w:pPr>
+        <w:pStyle w:val="a5"/>
+        <w:numPr>
+          <w:ilvl w:val="1"/>
+          <w:numId w:val="2"/>
+        </w:numPr>
+      </w:pPr>
+      <w:r>
+        <w:t>Живое видео</w:t>
+      </w:r>
+    </w:p>
+    <w:p>
+      <w:pPr>
+        <w:pStyle w:val="a5"/>
+        <w:numPr>
+          <w:ilvl w:val="1"/>
+          <w:numId w:val="2"/>
+        </w:numPr>
+      </w:pPr>
+      <w:r>
+        <w:t>Командный режим</w:t>
+      </w:r>
+      <w:r>
+        <w:t xml:space="preserve"> </w:t>
+      </w:r>
+    </w:p>
+    <w:p>
+      <w:pPr>
+        <w:pStyle w:val="a5"/>
+        <w:numPr>
+          <w:ilvl w:val="2"/>
+          <w:numId w:val="2"/>
+        </w:numPr>
+      </w:pPr>
+      <w:proofErr w:type="spellStart"/>
+      <w:r>
+        <w:t>Темновой</w:t>
+      </w:r>
+      <w:proofErr w:type="spellEnd"/>
+      <w:r>
+        <w:t xml:space="preserve"> кадр</w:t>
+      </w:r>
+    </w:p>
+    <w:p>
+      <w:pPr>
+        <w:pStyle w:val="a5"/>
+        <w:numPr>
+          <w:ilvl w:val="2"/>
+          <w:numId w:val="2"/>
+        </w:numPr>
+      </w:pPr>
+      <w:r>
+        <w:t>Измерительная вспышка</w:t>
+      </w:r>
+    </w:p>
+    <w:p>
+      <w:pPr>
+        <w:pStyle w:val="a5"/>
+        <w:numPr>
+          <w:ilvl w:val="2"/>
+          <w:numId w:val="2"/>
+        </w:numPr>
+      </w:pPr>
+      <w:proofErr w:type="spellStart"/>
       <w:r>
         <w:rPr>
           <w:lang w:val="en-US"/>
         </w:rPr>
-        <w:t>PAM 2.0</w:t>
-      </w:r>
-    </w:p>
-    <w:p>
-      <w:pPr>
-        <w:spacing w:after="0"/>
+        <w:t>Fo</w:t>
+      </w:r>
+      <w:proofErr w:type="spellEnd"/>
+      <w:r>
         <w:rPr>
           <w:lang w:val="en-US"/>
         </w:rPr>
-      </w:pPr>
-    </w:p>
-    <w:p>
-      <w:pPr>
-        <w:pStyle w:val="1"/>
-        <w:spacing w:before="0"/>
-      </w:pPr>
-      <w:r>
-        <w:t xml:space="preserve">Сценарий работы с программой </w:t>
-      </w:r>
-    </w:p>
-    <w:p/>
-    <w:p>
-      <w:pPr>
-        <w:pStyle w:val="1"/>
-        <w:spacing w:before="0"/>
-      </w:pPr>
-    </w:p>
-    <w:p>
-      <w:pPr>
-        <w:pStyle w:val="1"/>
-        <w:spacing w:before="0"/>
-      </w:pPr>
-      <w:r>
-        <w:t>Главное меню</w:t>
-      </w:r>
-    </w:p>
-    <w:p>
-      <w:pPr>
-        <w:spacing w:after="0" w:line="240" w:lineRule="auto"/>
-      </w:pPr>
-      <w:r>
-        <w:t>Файлы</w:t>
-      </w:r>
-    </w:p>
-    <w:p>
-      <w:pPr>
-        <w:spacing w:after="0" w:line="240" w:lineRule="auto"/>
-      </w:pPr>
-      <w:r>
-        <w:tab/>
-        <w:t>Новый эксперимент</w:t>
-      </w:r>
-    </w:p>
-    <w:p>
-      <w:pPr>
-        <w:spacing w:after="0" w:line="240" w:lineRule="auto"/>
-      </w:pPr>
-      <w:r>
-        <w:tab/>
-        <w:t>Открыть эксперимент</w:t>
-      </w:r>
-    </w:p>
-    <w:p>
-      <w:pPr>
-        <w:spacing w:after="0" w:line="240" w:lineRule="auto"/>
+        <w:t xml:space="preserve"> + Fm</w:t>
+      </w:r>
+    </w:p>
+    <w:p>
+      <w:pPr>
+        <w:pStyle w:val="a5"/>
+        <w:numPr>
+          <w:ilvl w:val="0"/>
+          <w:numId w:val="2"/>
+        </w:numPr>
+      </w:pPr>
+      <w:r>
+        <w:t>Выполнение эксперимента</w:t>
+      </w:r>
+    </w:p>
+    <w:p>
+      <w:pPr>
+        <w:pStyle w:val="a5"/>
+        <w:numPr>
+          <w:ilvl w:val="1"/>
+          <w:numId w:val="2"/>
+        </w:numPr>
+      </w:pPr>
+      <w:r>
+        <w:t>Ручной</w:t>
+      </w:r>
+      <w:r>
+        <w:t xml:space="preserve"> (командный)</w:t>
+      </w:r>
+      <w:r>
+        <w:t xml:space="preserve"> режим </w:t>
+      </w:r>
+    </w:p>
+    <w:p>
+      <w:pPr>
+        <w:pStyle w:val="a5"/>
+        <w:numPr>
+          <w:ilvl w:val="1"/>
+          <w:numId w:val="2"/>
+        </w:numPr>
+      </w:pPr>
+      <w:r>
+        <w:t>Выполнение скрипта</w:t>
+      </w:r>
+    </w:p>
+    <w:p>
+      <w:pPr>
+        <w:pStyle w:val="a5"/>
+        <w:numPr>
+          <w:ilvl w:val="0"/>
+          <w:numId w:val="2"/>
+        </w:numPr>
+      </w:pPr>
+      <w:r>
+        <w:t>Анализ данных</w:t>
+      </w:r>
+    </w:p>
+    <w:p>
+      <w:r>
+        <w:t xml:space="preserve">Управление режимами ведется с помощью команд «Новый </w:t>
+      </w:r>
+      <w:r>
+        <w:t>документ</w:t>
+      </w:r>
+      <w:r>
+        <w:t xml:space="preserve">», «Открыть </w:t>
+      </w:r>
+      <w:r>
+        <w:t>документ</w:t>
+      </w:r>
+      <w:r>
+        <w:t xml:space="preserve">», «Сохранить </w:t>
+      </w:r>
+      <w:r>
+        <w:t>документ</w:t>
+      </w:r>
+      <w:r>
+        <w:t xml:space="preserve">», «Начать измерения», «Завершить измерения», «Выполнить скрипт».  </w:t>
+      </w:r>
+    </w:p>
+    <w:p>
+      <w:r>
+        <w:t xml:space="preserve">Отображение текущего режима работы происходит в панели статуса. </w:t>
+      </w:r>
+    </w:p>
+    <w:p>
+      <w:pPr>
+        <w:pStyle w:val="3"/>
+      </w:pPr>
+      <w:r>
+        <w:t>Режим настройки оборудования:</w:t>
+      </w:r>
+    </w:p>
+    <w:p>
+      <w:r>
+        <w:t xml:space="preserve">Отображение сигнала поддерживает три режима: </w:t>
+      </w:r>
+    </w:p>
+    <w:p>
+      <w:pPr>
+        <w:pStyle w:val="a5"/>
+        <w:numPr>
+          <w:ilvl w:val="0"/>
+          <w:numId w:val="3"/>
+        </w:numPr>
+      </w:pPr>
+      <w:r>
+        <w:t>Живое видео</w:t>
+      </w:r>
+    </w:p>
+    <w:p>
+      <w:pPr>
+        <w:pStyle w:val="a5"/>
+        <w:numPr>
+          <w:ilvl w:val="0"/>
+          <w:numId w:val="3"/>
+        </w:numPr>
+      </w:pPr>
+      <w:r>
+        <w:t>Команды</w:t>
+      </w:r>
+    </w:p>
+    <w:p>
+      <w:pPr>
+        <w:pStyle w:val="a5"/>
+        <w:numPr>
+          <w:ilvl w:val="1"/>
+          <w:numId w:val="3"/>
+        </w:numPr>
+      </w:pPr>
+      <w:r>
         <w:rPr>
           <w:lang w:val="en-US"/>
         </w:rPr>
-      </w:pPr>
-      <w:r>
-        <w:tab/>
-        <w:t>Сохранить эксперимент</w:t>
-      </w:r>
-    </w:p>
-    <w:p>
-      <w:pPr>
-        <w:spacing w:after="0" w:line="240" w:lineRule="auto"/>
-      </w:pPr>
-      <w:r>
-        <w:tab/>
-        <w:t>Закрыть эксперимент</w:t>
-      </w:r>
-    </w:p>
-    <w:p>
-      <w:pPr>
-        <w:spacing w:after="0" w:line="240" w:lineRule="auto"/>
-      </w:pPr>
-      <w:r>
-        <w:tab/>
-        <w:t>Выход</w:t>
-      </w:r>
-    </w:p>
-    <w:p>
-      <w:pPr>
-        <w:spacing w:after="0" w:line="240" w:lineRule="auto"/>
-      </w:pPr>
-      <w:r>
-        <w:t>Реда</w:t>
-      </w:r>
-      <w:r>
-        <w:t xml:space="preserve">ктирование </w:t>
-      </w:r>
-    </w:p>
-    <w:p>
-      <w:pPr>
-        <w:spacing w:after="0" w:line="240" w:lineRule="auto"/>
-      </w:pPr>
-      <w:r>
-        <w:tab/>
-        <w:t xml:space="preserve">Копировать данные в буфер </w:t>
-      </w:r>
-    </w:p>
-    <w:p>
-      <w:pPr>
-        <w:spacing w:after="0" w:line="240" w:lineRule="auto"/>
-      </w:pPr>
-      <w:r>
-        <w:t>Инструменты</w:t>
-      </w:r>
-    </w:p>
-    <w:p>
-      <w:pPr>
-        <w:spacing w:after="0" w:line="240" w:lineRule="auto"/>
-      </w:pPr>
-      <w:r>
-        <w:tab/>
-        <w:t xml:space="preserve">Начать измерение </w:t>
-      </w:r>
-    </w:p>
-    <w:p>
-      <w:pPr>
-        <w:spacing w:after="0" w:line="240" w:lineRule="auto"/>
-      </w:pPr>
-      <w:r>
-        <w:tab/>
-        <w:t xml:space="preserve">Завершить измерение </w:t>
-      </w:r>
-    </w:p>
-    <w:p>
-      <w:pPr>
-        <w:spacing w:after="0" w:line="240" w:lineRule="auto"/>
-      </w:pPr>
-      <w:r>
-        <w:tab/>
-        <w:t>Выполнить скрипт</w:t>
-      </w:r>
-    </w:p>
-    <w:p>
-      <w:pPr>
-        <w:spacing w:after="0" w:line="240" w:lineRule="auto"/>
-      </w:pPr>
-      <w:r>
-        <w:tab/>
-        <w:t>Настройка</w:t>
-      </w:r>
-    </w:p>
-    <w:p>
-      <w:pPr>
-        <w:spacing w:after="0" w:line="240" w:lineRule="auto"/>
-      </w:pPr>
-      <w:r>
-        <w:t xml:space="preserve">Окна </w:t>
-      </w:r>
-    </w:p>
-    <w:p>
-      <w:pPr>
-        <w:spacing w:after="0" w:line="240" w:lineRule="auto"/>
-      </w:pPr>
-      <w:r>
-        <w:tab/>
-        <w:t>Консоль</w:t>
-      </w:r>
-    </w:p>
-    <w:p>
-      <w:pPr>
-        <w:spacing w:after="0" w:line="240" w:lineRule="auto"/>
-      </w:pPr>
-      <w:r>
-        <w:tab/>
-        <w:t>Таблица</w:t>
-      </w:r>
-    </w:p>
-    <w:p>
-      <w:pPr>
-        <w:spacing w:after="0" w:line="240" w:lineRule="auto"/>
-      </w:pPr>
-      <w:r>
-        <w:tab/>
-        <w:t xml:space="preserve">Скрипт </w:t>
-      </w:r>
-    </w:p>
-    <w:p>
-      <w:pPr>
-        <w:spacing w:after="0" w:line="240" w:lineRule="auto"/>
-      </w:pPr>
-      <w:r>
-        <w:tab/>
-        <w:t xml:space="preserve">Результат </w:t>
-      </w:r>
-    </w:p>
-    <w:p>
-      <w:pPr>
-        <w:spacing w:after="0" w:line="240" w:lineRule="auto"/>
-      </w:pPr>
-      <w:r>
-        <w:tab/>
-        <w:t xml:space="preserve">Распределение </w:t>
-      </w:r>
-    </w:p>
-    <w:p>
-      <w:pPr>
-        <w:spacing w:after="0" w:line="240" w:lineRule="auto"/>
-      </w:pPr>
-      <w:r>
-        <w:tab/>
-        <w:t xml:space="preserve">Временная шакала </w:t>
-      </w:r>
-    </w:p>
-    <w:p>
-      <w:pPr>
-        <w:spacing w:after="0" w:line="240" w:lineRule="auto"/>
-      </w:pPr>
-      <w:r>
-        <w:t xml:space="preserve">Помощь </w:t>
-      </w:r>
-    </w:p>
-    <w:p>
-      <w:pPr>
-        <w:spacing w:after="0" w:line="240" w:lineRule="auto"/>
-      </w:pPr>
-      <w:r>
-        <w:tab/>
-        <w:t xml:space="preserve">Подсказка </w:t>
-      </w:r>
-    </w:p>
-    <w:p>
-      <w:pPr>
-        <w:spacing w:after="0" w:line="240" w:lineRule="auto"/>
+        <w:t>DARK</w:t>
+      </w:r>
+    </w:p>
+    <w:p>
+      <w:pPr>
+        <w:pStyle w:val="a5"/>
+        <w:numPr>
+          <w:ilvl w:val="1"/>
+          <w:numId w:val="3"/>
+        </w:numPr>
+      </w:pPr>
+      <w:r>
         <w:rPr>
           <w:lang w:val="en-US"/>
         </w:rPr>
-      </w:pPr>
-      <w:r>
-        <w:tab/>
-        <w:t xml:space="preserve">О программе </w:t>
-      </w:r>
-    </w:p>
-    <w:p>
-      <w:pPr>
-        <w:spacing w:after="0" w:line="240" w:lineRule="auto"/>
+        <w:t>FLASH</w:t>
+      </w:r>
+    </w:p>
+    <w:p>
+      <w:pPr>
+        <w:pStyle w:val="a5"/>
+        <w:numPr>
+          <w:ilvl w:val="1"/>
+          <w:numId w:val="3"/>
+        </w:numPr>
+      </w:pPr>
+      <w:proofErr w:type="spellStart"/>
+      <w:r>
         <w:rPr>
           <w:lang w:val="en-US"/>
         </w:rPr>
-      </w:pPr>
-    </w:p>
-    <w:p>
-      <w:pPr>
-        <w:pStyle w:val="2"/>
-        <w:spacing w:before="0"/>
+        <w:t>Fo+Fm</w:t>
+      </w:r>
+      <w:proofErr w:type="spellEnd"/>
+    </w:p>
+    <w:p>
+      <w:pPr>
+        <w:pStyle w:val="a5"/>
+        <w:numPr>
+          <w:ilvl w:val="1"/>
+          <w:numId w:val="3"/>
+        </w:numPr>
+      </w:pPr>
+      <w:r>
         <w:rPr>
           <w:lang w:val="en-US"/>
         </w:rPr>
+        <w:t>Ft+Fm1</w:t>
+      </w:r>
+    </w:p>
+    <w:p>
+      <w:r>
+        <w:t>Настройка видеокамеры</w:t>
+      </w:r>
+    </w:p>
+    <w:p>
+      <w:pPr>
+        <w:pStyle w:val="a5"/>
+        <w:numPr>
+          <w:ilvl w:val="0"/>
+          <w:numId w:val="4"/>
+        </w:numPr>
+      </w:pPr>
+      <w:r>
+        <w:t xml:space="preserve">Установка экспозиции. </w:t>
+      </w:r>
+    </w:p>
+    <w:p>
+      <w:pPr>
+        <w:pStyle w:val="a5"/>
+        <w:numPr>
+          <w:ilvl w:val="0"/>
+          <w:numId w:val="4"/>
+        </w:numPr>
+      </w:pPr>
+      <w:r>
+        <w:t>Установка усиления</w:t>
+      </w:r>
+      <w:r>
+        <w:rPr>
+          <w:lang w:val="en-US"/>
+        </w:rPr>
+        <w:t>.</w:t>
+      </w:r>
+    </w:p>
+    <w:p>
+      <w:r>
+        <w:t xml:space="preserve">Настройка освещения </w:t>
+      </w:r>
+    </w:p>
+    <w:p>
+      <w:pPr>
+        <w:pStyle w:val="a5"/>
+        <w:numPr>
+          <w:ilvl w:val="0"/>
+          <w:numId w:val="5"/>
+        </w:numPr>
+      </w:pPr>
+      <w:r>
+        <w:t xml:space="preserve">Установка яркости светодиода 460 </w:t>
+      </w:r>
+    </w:p>
+    <w:p>
+      <w:pPr>
+        <w:pStyle w:val="a5"/>
+        <w:numPr>
+          <w:ilvl w:val="0"/>
+          <w:numId w:val="5"/>
+        </w:numPr>
+      </w:pPr>
+      <w:r>
+        <w:t>Установка яркости светодиода 660</w:t>
+      </w:r>
+    </w:p>
+    <w:p>
+      <w:pPr>
+        <w:pStyle w:val="a5"/>
+        <w:numPr>
+          <w:ilvl w:val="0"/>
+          <w:numId w:val="5"/>
+        </w:numPr>
+      </w:pPr>
+      <w:r>
+        <w:t xml:space="preserve">Включение светодиода 460 </w:t>
+      </w:r>
+    </w:p>
+    <w:p>
+      <w:pPr>
+        <w:pStyle w:val="a5"/>
+        <w:numPr>
+          <w:ilvl w:val="0"/>
+          <w:numId w:val="5"/>
+        </w:numPr>
+      </w:pPr>
+      <w:r>
+        <w:t xml:space="preserve">Включение светодиода 660 </w:t>
+      </w:r>
+    </w:p>
+    <w:p>
+      <w:r>
+        <w:t xml:space="preserve">Установка параметров измерительной вспышки. </w:t>
+      </w:r>
+    </w:p>
+    <w:p>
+      <w:r>
+        <w:t xml:space="preserve">Возможные длительности вспышки: </w:t>
+      </w:r>
+      <w:r>
+        <w:rPr>
+          <w:lang w:val="en-US"/>
+        </w:rPr>
+        <w:t xml:space="preserve">20 - </w:t>
+      </w:r>
+      <w:r>
+        <w:t xml:space="preserve">50 мкс. </w:t>
+      </w:r>
+    </w:p>
+    <w:p>
+      <w:r>
+        <w:t xml:space="preserve">Установка параметров актиничного света. </w:t>
+      </w:r>
+    </w:p>
+    <w:p>
+      <w:r>
+        <w:t>Интенсивность 0-100%</w:t>
+      </w:r>
+    </w:p>
+    <w:p>
+      <w:r>
+        <w:t xml:space="preserve">Установка параметров насыщающего света. </w:t>
+      </w:r>
+    </w:p>
+    <w:p>
+      <w:r>
+        <w:lastRenderedPageBreak/>
+        <w:t>Интенсивность 0-100%</w:t>
+      </w:r>
+    </w:p>
+    <w:p/>
+    <w:p/>
+    <w:p>
+      <w:pPr>
+        <w:pStyle w:val="1"/>
+        <w:spacing w:before="0"/>
+      </w:pPr>
+      <w:r>
+        <w:t>Главное меню</w:t>
+      </w:r>
+    </w:p>
+    <w:p>
+      <w:pPr>
+        <w:spacing w:after="0" w:line="240" w:lineRule="auto"/>
+      </w:pPr>
+      <w:r>
+        <w:t>Файлы</w:t>
+      </w:r>
+    </w:p>
+    <w:p>
+      <w:pPr>
+        <w:spacing w:after="0" w:line="240" w:lineRule="auto"/>
+      </w:pPr>
+      <w:r>
+        <w:tab/>
+        <w:t>Новый эксперимент</w:t>
+      </w:r>
+    </w:p>
+    <w:p>
+      <w:pPr>
+        <w:spacing w:after="0" w:line="240" w:lineRule="auto"/>
+      </w:pPr>
+      <w:r>
+        <w:tab/>
+        <w:t>Открыть эксперимент</w:t>
+      </w:r>
+    </w:p>
+    <w:p>
+      <w:pPr>
+        <w:spacing w:after="0" w:line="240" w:lineRule="auto"/>
+      </w:pPr>
+      <w:r>
+        <w:tab/>
+        <w:t>Сохранить эксперимент</w:t>
+      </w:r>
+    </w:p>
+    <w:p>
+      <w:pPr>
+        <w:spacing w:after="0" w:line="240" w:lineRule="auto"/>
+      </w:pPr>
+      <w:r>
+        <w:tab/>
+        <w:t>Закрыть эксперимент</w:t>
+      </w:r>
+    </w:p>
+    <w:p>
+      <w:pPr>
+        <w:spacing w:after="0" w:line="240" w:lineRule="auto"/>
+      </w:pPr>
+      <w:r>
+        <w:tab/>
+        <w:t>Выход</w:t>
+      </w:r>
+    </w:p>
+    <w:p>
+      <w:pPr>
+        <w:spacing w:after="0" w:line="240" w:lineRule="auto"/>
+      </w:pPr>
+      <w:r>
+        <w:t>Реда</w:t>
+      </w:r>
+      <w:r>
+        <w:t xml:space="preserve">ктирование </w:t>
+      </w:r>
+    </w:p>
+    <w:p>
+      <w:pPr>
+        <w:spacing w:after="0" w:line="240" w:lineRule="auto"/>
+      </w:pPr>
+      <w:r>
+        <w:tab/>
+        <w:t xml:space="preserve">Копировать данные в буфер </w:t>
+      </w:r>
+    </w:p>
+    <w:p>
+      <w:pPr>
+        <w:spacing w:after="0" w:line="240" w:lineRule="auto"/>
+      </w:pPr>
+      <w:r>
+        <w:t>Инструменты</w:t>
+      </w:r>
+    </w:p>
+    <w:p>
+      <w:pPr>
+        <w:spacing w:after="0" w:line="240" w:lineRule="auto"/>
+      </w:pPr>
+      <w:r>
+        <w:tab/>
+        <w:t xml:space="preserve">Начать измерение </w:t>
+      </w:r>
+    </w:p>
+    <w:p>
+      <w:pPr>
+        <w:spacing w:after="0" w:line="240" w:lineRule="auto"/>
+      </w:pPr>
+      <w:r>
+        <w:tab/>
+        <w:t xml:space="preserve">Завершить измерение </w:t>
+      </w:r>
+    </w:p>
+    <w:p>
+      <w:pPr>
+        <w:spacing w:after="0" w:line="240" w:lineRule="auto"/>
+      </w:pPr>
+      <w:r>
+        <w:tab/>
+        <w:t>Выполнить скрипт</w:t>
+      </w:r>
+    </w:p>
+    <w:p>
+      <w:pPr>
+        <w:spacing w:after="0" w:line="240" w:lineRule="auto"/>
+      </w:pPr>
+      <w:r>
+        <w:tab/>
+        <w:t>Настройка</w:t>
+      </w:r>
+    </w:p>
+    <w:p>
+      <w:pPr>
+        <w:spacing w:after="0" w:line="240" w:lineRule="auto"/>
+      </w:pPr>
+      <w:r>
+        <w:t xml:space="preserve">Окна </w:t>
+      </w:r>
+    </w:p>
+    <w:p>
+      <w:pPr>
+        <w:spacing w:after="0" w:line="240" w:lineRule="auto"/>
+      </w:pPr>
+      <w:r>
+        <w:tab/>
+        <w:t>Консоль</w:t>
+      </w:r>
+    </w:p>
+    <w:p>
+      <w:pPr>
+        <w:spacing w:after="0" w:line="240" w:lineRule="auto"/>
+      </w:pPr>
+      <w:r>
+        <w:tab/>
+        <w:t>Таблица</w:t>
+      </w:r>
+    </w:p>
+    <w:p>
+      <w:pPr>
+        <w:spacing w:after="0" w:line="240" w:lineRule="auto"/>
+      </w:pPr>
+      <w:r>
+        <w:tab/>
+        <w:t xml:space="preserve">Скрипт </w:t>
+      </w:r>
+    </w:p>
+    <w:p>
+      <w:pPr>
+        <w:spacing w:after="0" w:line="240" w:lineRule="auto"/>
+      </w:pPr>
+      <w:r>
+        <w:tab/>
+        <w:t xml:space="preserve">Результат </w:t>
+      </w:r>
+    </w:p>
+    <w:p>
+      <w:pPr>
+        <w:spacing w:after="0" w:line="240" w:lineRule="auto"/>
+      </w:pPr>
+      <w:r>
+        <w:tab/>
+        <w:t xml:space="preserve">Распределение </w:t>
+      </w:r>
+    </w:p>
+    <w:p>
+      <w:pPr>
+        <w:spacing w:after="0" w:line="240" w:lineRule="auto"/>
+      </w:pPr>
+      <w:r>
+        <w:tab/>
+        <w:t xml:space="preserve">Временная шакала </w:t>
+      </w:r>
+    </w:p>
+    <w:p>
+      <w:pPr>
+        <w:spacing w:after="0" w:line="240" w:lineRule="auto"/>
+      </w:pPr>
+      <w:r>
+        <w:t xml:space="preserve">Помощь </w:t>
+      </w:r>
+    </w:p>
+    <w:p>
+      <w:pPr>
+        <w:spacing w:after="0" w:line="240" w:lineRule="auto"/>
+      </w:pPr>
+      <w:r>
+        <w:tab/>
+        <w:t xml:space="preserve">Подсказка </w:t>
+      </w:r>
+    </w:p>
+    <w:p>
+      <w:pPr>
+        <w:spacing w:after="0" w:line="240" w:lineRule="auto"/>
+      </w:pPr>
+      <w:r>
+        <w:tab/>
+        <w:t xml:space="preserve">О программе </w:t>
+      </w:r>
+    </w:p>
+    <w:p>
+      <w:pPr>
+        <w:spacing w:after="0" w:line="240" w:lineRule="auto"/>
+      </w:pPr>
+    </w:p>
+    <w:p>
+      <w:pPr>
+        <w:pStyle w:val="2"/>
+        <w:spacing w:before="0"/>
       </w:pPr>
       <w:r>
         <w:t xml:space="preserve">Эксперимент </w:t>
@@ -335,44 +724,65 @@
     <w:p>
       <w:pPr>
         <w:spacing w:after="0" w:line="240" w:lineRule="auto"/>
+      </w:pPr>
+      <w:r>
+        <w:t>Описание формата</w:t>
+      </w:r>
+      <w:r>
+        <w:t>:</w:t>
+      </w:r>
+    </w:p>
+    <w:p>
+      <w:pPr>
+        <w:spacing w:after="0" w:line="240" w:lineRule="auto"/>
+      </w:pPr>
+      <w:r>
+        <w:t>Корневой узел</w:t>
+      </w:r>
+      <w:r>
+        <w:t>:</w:t>
+      </w:r>
+      <w:r>
+        <w:t xml:space="preserve"> </w:t>
+      </w:r>
+      <w:r>
+        <w:t>&lt;</w:t>
+      </w:r>
+      <w:r>
         <w:rPr>
           <w:lang w:val="en-US"/>
         </w:rPr>
-      </w:pPr>
-      <w:r>
-        <w:t>Описание формата</w:t>
+        <w:t>pam</w:t>
+      </w:r>
+      <w:r>
+        <w:t>2</w:t>
       </w:r>
       <w:r>
         <w:rPr>
           <w:lang w:val="en-US"/>
         </w:rPr>
-        <w:t>:</w:t>
-      </w:r>
-    </w:p>
-    <w:p>
-      <w:pPr>
-        <w:spacing w:after="0" w:line="240" w:lineRule="auto"/>
+        <w:t>tree</w:t>
+      </w:r>
+      <w:r>
+        <w:t>&gt; &lt;/</w:t>
+      </w:r>
+      <w:r>
         <w:rPr>
           <w:lang w:val="en-US"/>
         </w:rPr>
-      </w:pPr>
-      <w:r>
-        <w:t>Корневой узел</w:t>
+        <w:t>pam</w:t>
+      </w:r>
+      <w:r>
+        <w:t>2</w:t>
       </w:r>
       <w:r>
         <w:rPr>
           <w:lang w:val="en-US"/>
         </w:rPr>
-        <w:t>:</w:t>
-      </w:r>
-      <w:r>
-        <w:t xml:space="preserve"> </w:t>
-      </w:r>
-      <w:r>
-        <w:rPr>
-          <w:lang w:val="en-US"/>
-        </w:rPr>
-        <w:t>&lt;pam2tree&gt; &lt;/pam2tree&gt;</w:t>
+        <w:t>tree</w:t>
+      </w:r>
+      <w:r>
+        <w:t>&gt;</w:t>
       </w:r>
     </w:p>
     <w:p>
@@ -585,11 +995,7 @@
             </w:r>
             <w:proofErr w:type="spellEnd"/>
             <w:r>
-              <w:t xml:space="preserve"> вдоль заданной линии на </w:t>
-            </w:r>
-            <w:r>
-              <w:lastRenderedPageBreak/>
-              <w:t xml:space="preserve">текущем изображении. </w:t>
+              <w:t xml:space="preserve"> вдоль заданной линии на текущем изображении. </w:t>
             </w:r>
           </w:p>
         </w:tc>
@@ -601,7 +1007,6 @@
           </w:tcPr>
           <w:p>
             <w:r>
-              <w:lastRenderedPageBreak/>
               <w:t>4</w:t>
             </w:r>
           </w:p>
@@ -658,7 +1063,11 @@
           </w:tcPr>
           <w:p>
             <w:r>
-              <w:t xml:space="preserve">Отображение описания эксперимента в виде дерева и в виде таблицы. </w:t>
+              <w:t xml:space="preserve">Отображение описания эксперимента в виде </w:t>
+            </w:r>
+            <w:r>
+              <w:lastRenderedPageBreak/>
+              <w:t xml:space="preserve">дерева и в виде таблицы. </w:t>
             </w:r>
           </w:p>
         </w:tc>
@@ -670,6 +1079,7 @@
           </w:tcPr>
           <w:p>
             <w:r>
+              <w:lastRenderedPageBreak/>
               <w:t>6</w:t>
             </w:r>
           </w:p>
@@ -935,6 +1345,9 @@
     <w:p>
       <w:pPr>
         <w:spacing w:line="240" w:lineRule="auto"/>
+        <w:rPr>
+          <w:lang w:val="en-US"/>
+        </w:rPr>
       </w:pPr>
     </w:p>
     <w:sectPr>
@@ -950,6 +1363,362 @@
 <file path=word/numbering.xml><?xml version="1.0" encoding="utf-8"?>
 <w:numbering xmlns:wpc="http://schemas.microsoft.com/office/word/2010/wordprocessingCanvas" xmlns:cx="http://schemas.microsoft.com/office/drawing/2014/chartex" xmlns:cx1="http://schemas.microsoft.com/office/drawing/2015/9/8/chartex" xmlns:cx2="http://schemas.microsoft.com/office/drawing/2015/10/21/chartex" xmlns:cx3="http://schemas.microsoft.com/office/drawing/2016/5/9/chartex" xmlns:cx4="http://schemas.microsoft.com/office/drawing/2016/5/10/chartex" xmlns:cx5="http://schemas.microsoft.com/office/drawing/2016/5/11/chartex" xmlns:cx6="http://schemas.microsoft.com/office/drawing/2016/5/12/chartex" xmlns:cx7="http://schemas.microsoft.com/office/drawing/2016/5/13/chartex" xmlns:cx8="http://schemas.microsoft.com/office/drawing/2016/5/14/chartex" xmlns:mc="http://schemas.openxmlformats.org/markup-compatibility/2006" xmlns:aink="http://schemas.microsoft.com/office/drawing/2016/ink" xmlns:am3d="http://schemas.microsoft.com/office/drawing/2017/model3d" xmlns:o="urn:schemas-microsoft-com:office:office" xmlns:r="http://schemas.openxmlformats.org/officeDocument/2006/relationships" xmlns:m="http://schemas.openxmlformats.org/officeDocument/2006/math" xmlns:v="urn:schemas-microsoft-com:vml" xmlns:wp14="http://schemas.microsoft.com/office/word/2010/wordprocessingDrawing" xmlns:wp="http://schemas.openxmlformats.org/drawingml/2006/wordprocessingDrawing" xmlns:w10="urn:schemas-microsoft-com:office:word" xmlns:w="http://schemas.openxmlformats.org/wordprocessingml/2006/main" xmlns:w14="http://schemas.microsoft.com/office/word/2010/wordml" xmlns:w15="http://schemas.microsoft.com/office/word/2012/wordml" xmlns:w16cex="http://schemas.microsoft.com/office/word/2018/wordml/cex" xmlns:w16cid="http://schemas.microsoft.com/office/word/2016/wordml/cid" xmlns:w16="http://schemas.microsoft.com/office/word/2018/wordml" xmlns:w16sdtdh="http://schemas.microsoft.com/office/word/2020/wordml/sdtdatahash" xmlns:w16se="http://schemas.microsoft.com/office/word/2015/wordml/symex" xmlns:wpg="http://schemas.microsoft.com/office/word/2010/wordprocessingGroup" xmlns:wpi="http://schemas.microsoft.com/office/word/2010/wordprocessingInk" xmlns:wne="http://schemas.microsoft.com/office/word/2006/wordml" xmlns:wps="http://schemas.microsoft.com/office/word/2010/wordprocessingShape" mc:Ignorable="w14 w15 w16se w16cid w16 w16cex w16sdtdh wp14">
   <w:abstractNum w:abstractNumId="0" w15:restartNumberingAfterBreak="0">
+    <w:nsid w:val="07197B71"/>
+    <w:multiLevelType w:val="hybridMultilevel"/>
+    <w:tmpl w:val="7B2CE3BA"/>
+    <w:lvl w:ilvl="0" w:tplc="0419000F">
+      <w:start w:val="1"/>
+      <w:numFmt w:val="decimal"/>
+      <w:lvlText w:val="%1."/>
+      <w:lvlJc w:val="left"/>
+      <w:pPr>
+        <w:ind w:left="720" w:hanging="360"/>
+      </w:pPr>
+      <w:rPr>
+        <w:rFonts w:hint="default"/>
+      </w:rPr>
+    </w:lvl>
+    <w:lvl w:ilvl="1" w:tplc="04190019">
+      <w:start w:val="1"/>
+      <w:numFmt w:val="lowerLetter"/>
+      <w:lvlText w:val="%2."/>
+      <w:lvlJc w:val="left"/>
+      <w:pPr>
+        <w:ind w:left="1440" w:hanging="360"/>
+      </w:pPr>
+    </w:lvl>
+    <w:lvl w:ilvl="2" w:tplc="0419001B">
+      <w:start w:val="1"/>
+      <w:numFmt w:val="lowerRoman"/>
+      <w:lvlText w:val="%3."/>
+      <w:lvlJc w:val="right"/>
+      <w:pPr>
+        <w:ind w:left="2160" w:hanging="180"/>
+      </w:pPr>
+    </w:lvl>
+    <w:lvl w:ilvl="3" w:tplc="0419000F" w:tentative="1">
+      <w:start w:val="1"/>
+      <w:numFmt w:val="decimal"/>
+      <w:lvlText w:val="%4."/>
+      <w:lvlJc w:val="left"/>
+      <w:pPr>
+        <w:ind w:left="2880" w:hanging="360"/>
+      </w:pPr>
+    </w:lvl>
+    <w:lvl w:ilvl="4" w:tplc="04190019" w:tentative="1">
+      <w:start w:val="1"/>
+      <w:numFmt w:val="lowerLetter"/>
+      <w:lvlText w:val="%5."/>
+      <w:lvlJc w:val="left"/>
+      <w:pPr>
+        <w:ind w:left="3600" w:hanging="360"/>
+      </w:pPr>
+    </w:lvl>
+    <w:lvl w:ilvl="5" w:tplc="0419001B" w:tentative="1">
+      <w:start w:val="1"/>
+      <w:numFmt w:val="lowerRoman"/>
+      <w:lvlText w:val="%6."/>
+      <w:lvlJc w:val="right"/>
+      <w:pPr>
+        <w:ind w:left="4320" w:hanging="180"/>
+      </w:pPr>
+    </w:lvl>
+    <w:lvl w:ilvl="6" w:tplc="0419000F" w:tentative="1">
+      <w:start w:val="1"/>
+      <w:numFmt w:val="decimal"/>
+      <w:lvlText w:val="%7."/>
+      <w:lvlJc w:val="left"/>
+      <w:pPr>
+        <w:ind w:left="5040" w:hanging="360"/>
+      </w:pPr>
+    </w:lvl>
+    <w:lvl w:ilvl="7" w:tplc="04190019" w:tentative="1">
+      <w:start w:val="1"/>
+      <w:numFmt w:val="lowerLetter"/>
+      <w:lvlText w:val="%8."/>
+      <w:lvlJc w:val="left"/>
+      <w:pPr>
+        <w:ind w:left="5760" w:hanging="360"/>
+      </w:pPr>
+    </w:lvl>
+    <w:lvl w:ilvl="8" w:tplc="0419001B" w:tentative="1">
+      <w:start w:val="1"/>
+      <w:numFmt w:val="lowerRoman"/>
+      <w:lvlText w:val="%9."/>
+      <w:lvlJc w:val="right"/>
+      <w:pPr>
+        <w:ind w:left="6480" w:hanging="180"/>
+      </w:pPr>
+    </w:lvl>
+  </w:abstractNum>
+  <w:abstractNum w:abstractNumId="1" w15:restartNumberingAfterBreak="0">
+    <w:nsid w:val="5CB43AAC"/>
+    <w:multiLevelType w:val="hybridMultilevel"/>
+    <w:tmpl w:val="B0DA0E2E"/>
+    <w:lvl w:ilvl="0" w:tplc="0419000F">
+      <w:start w:val="1"/>
+      <w:numFmt w:val="decimal"/>
+      <w:lvlText w:val="%1."/>
+      <w:lvlJc w:val="left"/>
+      <w:pPr>
+        <w:ind w:left="720" w:hanging="360"/>
+      </w:pPr>
+      <w:rPr>
+        <w:rFonts w:hint="default"/>
+      </w:rPr>
+    </w:lvl>
+    <w:lvl w:ilvl="1" w:tplc="04190019" w:tentative="1">
+      <w:start w:val="1"/>
+      <w:numFmt w:val="lowerLetter"/>
+      <w:lvlText w:val="%2."/>
+      <w:lvlJc w:val="left"/>
+      <w:pPr>
+        <w:ind w:left="1440" w:hanging="360"/>
+      </w:pPr>
+    </w:lvl>
+    <w:lvl w:ilvl="2" w:tplc="0419001B" w:tentative="1">
+      <w:start w:val="1"/>
+      <w:numFmt w:val="lowerRoman"/>
+      <w:lvlText w:val="%3."/>
+      <w:lvlJc w:val="right"/>
+      <w:pPr>
+        <w:ind w:left="2160" w:hanging="180"/>
+      </w:pPr>
+    </w:lvl>
+    <w:lvl w:ilvl="3" w:tplc="0419000F" w:tentative="1">
+      <w:start w:val="1"/>
+      <w:numFmt w:val="decimal"/>
+      <w:lvlText w:val="%4."/>
+      <w:lvlJc w:val="left"/>
+      <w:pPr>
+        <w:ind w:left="2880" w:hanging="360"/>
+      </w:pPr>
+    </w:lvl>
+    <w:lvl w:ilvl="4" w:tplc="04190019" w:tentative="1">
+      <w:start w:val="1"/>
+      <w:numFmt w:val="lowerLetter"/>
+      <w:lvlText w:val="%5."/>
+      <w:lvlJc w:val="left"/>
+      <w:pPr>
+        <w:ind w:left="3600" w:hanging="360"/>
+      </w:pPr>
+    </w:lvl>
+    <w:lvl w:ilvl="5" w:tplc="0419001B" w:tentative="1">
+      <w:start w:val="1"/>
+      <w:numFmt w:val="lowerRoman"/>
+      <w:lvlText w:val="%6."/>
+      <w:lvlJc w:val="right"/>
+      <w:pPr>
+        <w:ind w:left="4320" w:hanging="180"/>
+      </w:pPr>
+    </w:lvl>
+    <w:lvl w:ilvl="6" w:tplc="0419000F" w:tentative="1">
+      <w:start w:val="1"/>
+      <w:numFmt w:val="decimal"/>
+      <w:lvlText w:val="%7."/>
+      <w:lvlJc w:val="left"/>
+      <w:pPr>
+        <w:ind w:left="5040" w:hanging="360"/>
+      </w:pPr>
+    </w:lvl>
+    <w:lvl w:ilvl="7" w:tplc="04190019" w:tentative="1">
+      <w:start w:val="1"/>
+      <w:numFmt w:val="lowerLetter"/>
+      <w:lvlText w:val="%8."/>
+      <w:lvlJc w:val="left"/>
+      <w:pPr>
+        <w:ind w:left="5760" w:hanging="360"/>
+      </w:pPr>
+    </w:lvl>
+    <w:lvl w:ilvl="8" w:tplc="0419001B" w:tentative="1">
+      <w:start w:val="1"/>
+      <w:numFmt w:val="lowerRoman"/>
+      <w:lvlText w:val="%9."/>
+      <w:lvlJc w:val="right"/>
+      <w:pPr>
+        <w:ind w:left="6480" w:hanging="180"/>
+      </w:pPr>
+    </w:lvl>
+  </w:abstractNum>
+  <w:abstractNum w:abstractNumId="2" w15:restartNumberingAfterBreak="0">
+    <w:nsid w:val="68AA0A0C"/>
+    <w:multiLevelType w:val="hybridMultilevel"/>
+    <w:tmpl w:val="49F00D06"/>
+    <w:lvl w:ilvl="0" w:tplc="0419000F">
+      <w:start w:val="1"/>
+      <w:numFmt w:val="decimal"/>
+      <w:lvlText w:val="%1."/>
+      <w:lvlJc w:val="left"/>
+      <w:pPr>
+        <w:ind w:left="720" w:hanging="360"/>
+      </w:pPr>
+      <w:rPr>
+        <w:rFonts w:hint="default"/>
+      </w:rPr>
+    </w:lvl>
+    <w:lvl w:ilvl="1" w:tplc="04190019">
+      <w:start w:val="1"/>
+      <w:numFmt w:val="lowerLetter"/>
+      <w:lvlText w:val="%2."/>
+      <w:lvlJc w:val="left"/>
+      <w:pPr>
+        <w:ind w:left="1440" w:hanging="360"/>
+      </w:pPr>
+    </w:lvl>
+    <w:lvl w:ilvl="2" w:tplc="0419001B" w:tentative="1">
+      <w:start w:val="1"/>
+      <w:numFmt w:val="lowerRoman"/>
+      <w:lvlText w:val="%3."/>
+      <w:lvlJc w:val="right"/>
+      <w:pPr>
+        <w:ind w:left="2160" w:hanging="180"/>
+      </w:pPr>
+    </w:lvl>
+    <w:lvl w:ilvl="3" w:tplc="0419000F" w:tentative="1">
+      <w:start w:val="1"/>
+      <w:numFmt w:val="decimal"/>
+      <w:lvlText w:val="%4."/>
+      <w:lvlJc w:val="left"/>
+      <w:pPr>
+        <w:ind w:left="2880" w:hanging="360"/>
+      </w:pPr>
+    </w:lvl>
+    <w:lvl w:ilvl="4" w:tplc="04190019" w:tentative="1">
+      <w:start w:val="1"/>
+      <w:numFmt w:val="lowerLetter"/>
+      <w:lvlText w:val="%5."/>
+      <w:lvlJc w:val="left"/>
+      <w:pPr>
+        <w:ind w:left="3600" w:hanging="360"/>
+      </w:pPr>
+    </w:lvl>
+    <w:lvl w:ilvl="5" w:tplc="0419001B" w:tentative="1">
+      <w:start w:val="1"/>
+      <w:numFmt w:val="lowerRoman"/>
+      <w:lvlText w:val="%6."/>
+      <w:lvlJc w:val="right"/>
+      <w:pPr>
+        <w:ind w:left="4320" w:hanging="180"/>
+      </w:pPr>
+    </w:lvl>
+    <w:lvl w:ilvl="6" w:tplc="0419000F" w:tentative="1">
+      <w:start w:val="1"/>
+      <w:numFmt w:val="decimal"/>
+      <w:lvlText w:val="%7."/>
+      <w:lvlJc w:val="left"/>
+      <w:pPr>
+        <w:ind w:left="5040" w:hanging="360"/>
+      </w:pPr>
+    </w:lvl>
+    <w:lvl w:ilvl="7" w:tplc="04190019" w:tentative="1">
+      <w:start w:val="1"/>
+      <w:numFmt w:val="lowerLetter"/>
+      <w:lvlText w:val="%8."/>
+      <w:lvlJc w:val="left"/>
+      <w:pPr>
+        <w:ind w:left="5760" w:hanging="360"/>
+      </w:pPr>
+    </w:lvl>
+    <w:lvl w:ilvl="8" w:tplc="0419001B" w:tentative="1">
+      <w:start w:val="1"/>
+      <w:numFmt w:val="lowerRoman"/>
+      <w:lvlText w:val="%9."/>
+      <w:lvlJc w:val="right"/>
+      <w:pPr>
+        <w:ind w:left="6480" w:hanging="180"/>
+      </w:pPr>
+    </w:lvl>
+  </w:abstractNum>
+  <w:abstractNum w:abstractNumId="3" w15:restartNumberingAfterBreak="0">
+    <w:nsid w:val="7D0C0EEE"/>
+    <w:multiLevelType w:val="hybridMultilevel"/>
+    <w:tmpl w:val="CFB00F26"/>
+    <w:lvl w:ilvl="0" w:tplc="0419000F">
+      <w:start w:val="1"/>
+      <w:numFmt w:val="decimal"/>
+      <w:lvlText w:val="%1."/>
+      <w:lvlJc w:val="left"/>
+      <w:pPr>
+        <w:ind w:left="720" w:hanging="360"/>
+      </w:pPr>
+      <w:rPr>
+        <w:rFonts w:hint="default"/>
+      </w:rPr>
+    </w:lvl>
+    <w:lvl w:ilvl="1" w:tplc="04190019" w:tentative="1">
+      <w:start w:val="1"/>
+      <w:numFmt w:val="lowerLetter"/>
+      <w:lvlText w:val="%2."/>
+      <w:lvlJc w:val="left"/>
+      <w:pPr>
+        <w:ind w:left="1440" w:hanging="360"/>
+      </w:pPr>
+    </w:lvl>
+    <w:lvl w:ilvl="2" w:tplc="0419001B" w:tentative="1">
+      <w:start w:val="1"/>
+      <w:numFmt w:val="lowerRoman"/>
+      <w:lvlText w:val="%3."/>
+      <w:lvlJc w:val="right"/>
+      <w:pPr>
+        <w:ind w:left="2160" w:hanging="180"/>
+      </w:pPr>
+    </w:lvl>
+    <w:lvl w:ilvl="3" w:tplc="0419000F" w:tentative="1">
+      <w:start w:val="1"/>
+      <w:numFmt w:val="decimal"/>
+      <w:lvlText w:val="%4."/>
+      <w:lvlJc w:val="left"/>
+      <w:pPr>
+        <w:ind w:left="2880" w:hanging="360"/>
+      </w:pPr>
+    </w:lvl>
+    <w:lvl w:ilvl="4" w:tplc="04190019" w:tentative="1">
+      <w:start w:val="1"/>
+      <w:numFmt w:val="lowerLetter"/>
+      <w:lvlText w:val="%5."/>
+      <w:lvlJc w:val="left"/>
+      <w:pPr>
+        <w:ind w:left="3600" w:hanging="360"/>
+      </w:pPr>
+    </w:lvl>
+    <w:lvl w:ilvl="5" w:tplc="0419001B" w:tentative="1">
+      <w:start w:val="1"/>
+      <w:numFmt w:val="lowerRoman"/>
+      <w:lvlText w:val="%6."/>
+      <w:lvlJc w:val="right"/>
+      <w:pPr>
+        <w:ind w:left="4320" w:hanging="180"/>
+      </w:pPr>
+    </w:lvl>
+    <w:lvl w:ilvl="6" w:tplc="0419000F" w:tentative="1">
+      <w:start w:val="1"/>
+      <w:numFmt w:val="decimal"/>
+      <w:lvlText w:val="%7."/>
+      <w:lvlJc w:val="left"/>
+      <w:pPr>
+        <w:ind w:left="5040" w:hanging="360"/>
+      </w:pPr>
+    </w:lvl>
+    <w:lvl w:ilvl="7" w:tplc="04190019" w:tentative="1">
+      <w:start w:val="1"/>
+      <w:numFmt w:val="lowerLetter"/>
+      <w:lvlText w:val="%8."/>
+      <w:lvlJc w:val="left"/>
+      <w:pPr>
+        <w:ind w:left="5760" w:hanging="360"/>
+      </w:pPr>
+    </w:lvl>
+    <w:lvl w:ilvl="8" w:tplc="0419001B" w:tentative="1">
+      <w:start w:val="1"/>
+      <w:numFmt w:val="lowerRoman"/>
+      <w:lvlText w:val="%9."/>
+      <w:lvlJc w:val="right"/>
+      <w:pPr>
+        <w:ind w:left="6480" w:hanging="180"/>
+      </w:pPr>
+    </w:lvl>
+  </w:abstractNum>
+  <w:abstractNum w:abstractNumId="4" w15:restartNumberingAfterBreak="0">
     <w:nsid w:val="7D9C2992"/>
     <w:multiLevelType w:val="hybridMultilevel"/>
     <w:tmpl w:val="EC2C19FC"/>
@@ -1063,7 +1832,19 @@
     </w:lvl>
   </w:abstractNum>
   <w:num w:numId="1">
+    <w:abstractNumId w:val="4"/>
+  </w:num>
+  <w:num w:numId="2">
     <w:abstractNumId w:val="0"/>
+  </w:num>
+  <w:num w:numId="3">
+    <w:abstractNumId w:val="2"/>
+  </w:num>
+  <w:num w:numId="4">
+    <w:abstractNumId w:val="3"/>
+  </w:num>
+  <w:num w:numId="5">
+    <w:abstractNumId w:val="1"/>
   </w:num>
 </w:numbering>
 </file>
@@ -1510,6 +2291,28 @@
       <w:szCs w:val="26"/>
     </w:rPr>
   </w:style>
+  <w:style w:type="paragraph" w:styleId="3">
+    <w:name w:val="heading 3"/>
+    <w:basedOn w:val="a"/>
+    <w:next w:val="a"/>
+    <w:link w:val="30"/>
+    <w:uiPriority w:val="9"/>
+    <w:unhideWhenUsed/>
+    <w:qFormat/>
+    <w:rsid w:val="00D4111F"/>
+    <w:pPr>
+      <w:keepNext/>
+      <w:keepLines/>
+      <w:spacing w:before="40" w:after="0"/>
+      <w:outlineLvl w:val="2"/>
+    </w:pPr>
+    <w:rPr>
+      <w:rFonts w:asciiTheme="majorHAnsi" w:eastAsiaTheme="majorEastAsia" w:hAnsiTheme="majorHAnsi" w:cstheme="majorBidi"/>
+      <w:color w:val="1F3763" w:themeColor="accent1" w:themeShade="7F"/>
+      <w:sz w:val="24"/>
+      <w:szCs w:val="24"/>
+    </w:rPr>
+  </w:style>
   <w:style w:type="character" w:default="1" w:styleId="a0">
     <w:name w:val="Default Paragraph Font"/>
     <w:uiPriority w:val="1"/>
@@ -1626,6 +2429,19 @@
         <w:insideV w:val="single" w:sz="4" w:space="0" w:color="auto"/>
       </w:tblBorders>
     </w:tblPr>
+  </w:style>
+  <w:style w:type="character" w:customStyle="1" w:styleId="30">
+    <w:name w:val="Заголовок 3 Знак"/>
+    <w:basedOn w:val="a0"/>
+    <w:link w:val="3"/>
+    <w:uiPriority w:val="9"/>
+    <w:rsid w:val="00D4111F"/>
+    <w:rPr>
+      <w:rFonts w:asciiTheme="majorHAnsi" w:eastAsiaTheme="majorEastAsia" w:hAnsiTheme="majorHAnsi" w:cstheme="majorBidi"/>
+      <w:color w:val="1F3763" w:themeColor="accent1" w:themeShade="7F"/>
+      <w:sz w:val="24"/>
+      <w:szCs w:val="24"/>
+    </w:rPr>
   </w:style>
 </w:styles>
 </file>

</xml_diff>

<commit_message>
pam2 add script editor
</commit_message>
<xml_diff>
--- a/PAM2/PAM2doc.docx
+++ b/PAM2/PAM2doc.docx
@@ -3051,7 +3051,17 @@
           <w:tcPr>
             <w:tcW w:w="4961" w:type="dxa"/>
           </w:tcPr>
-          <w:p/>
+          <w:p>
+            <w:r>
+              <w:t xml:space="preserve">Загружает файл </w:t>
+            </w:r>
+            <w:r>
+              <w:rPr>
+                <w:lang w:val="en-US"/>
+              </w:rPr>
+              <w:t xml:space="preserve">pam2 </w:t>
+            </w:r>
+          </w:p>
         </w:tc>
         <w:tc>
           <w:tcPr>
@@ -3059,7 +3069,7 @@
           </w:tcPr>
           <w:p>
             <w:r>
-              <w:t>В разработке</w:t>
+              <w:t>На тестировании</w:t>
             </w:r>
           </w:p>
         </w:tc>
@@ -3079,7 +3089,20 @@
           <w:tcPr>
             <w:tcW w:w="4961" w:type="dxa"/>
           </w:tcPr>
-          <w:p/>
+          <w:p>
+            <w:r>
+              <w:t xml:space="preserve">Сохраняет документ в файл </w:t>
+            </w:r>
+            <w:r>
+              <w:rPr>
+                <w:lang w:val="en-US"/>
+              </w:rPr>
+              <w:t>pam</w:t>
+            </w:r>
+            <w:r>
+              <w:t xml:space="preserve">2 </w:t>
+            </w:r>
+          </w:p>
         </w:tc>
         <w:tc>
           <w:tcPr>
@@ -3087,7 +3110,7 @@
           </w:tcPr>
           <w:p>
             <w:r>
-              <w:t>В разработке</w:t>
+              <w:t>На тестировании</w:t>
             </w:r>
           </w:p>
         </w:tc>
@@ -3107,7 +3130,16 @@
           <w:tcPr>
             <w:tcW w:w="4961" w:type="dxa"/>
           </w:tcPr>
-          <w:p/>
+          <w:p>
+            <w:pPr>
+              <w:rPr>
+                <w:lang w:val="en-US"/>
+              </w:rPr>
+            </w:pPr>
+            <w:r>
+              <w:t xml:space="preserve">Сохраняет документ под новым именем </w:t>
+            </w:r>
+          </w:p>
         </w:tc>
         <w:tc>
           <w:tcPr>
@@ -3115,7 +3147,7 @@
           </w:tcPr>
           <w:p>
             <w:r>
-              <w:t>В разработке</w:t>
+              <w:t>На тестировании</w:t>
             </w:r>
           </w:p>
         </w:tc>
@@ -8565,6 +8597,22 @@
       <w:r>
         <w:lastRenderedPageBreak/>
         <w:t>Выполнить</w:t>
+      </w:r>
+    </w:p>
+    <w:p>
+      <w:pPr>
+        <w:spacing w:line="240" w:lineRule="auto"/>
+      </w:pPr>
+    </w:p>
+    <w:p>
+      <w:pPr>
+        <w:spacing w:line="240" w:lineRule="auto"/>
+        <w:rPr>
+          <w:lang w:val="en-US"/>
+        </w:rPr>
+      </w:pPr>
+      <w:r>
+        <w:t xml:space="preserve">Подсветка синтаксиса: </w:t>
       </w:r>
     </w:p>
     <w:p>

</xml_diff>

<commit_message>
pam2 check script engine
</commit_message>
<xml_diff>
--- a/PAM2/PAM2doc.docx
+++ b/PAM2/PAM2doc.docx
@@ -634,8 +634,13 @@
           <w:numId w:val="2"/>
         </w:numPr>
       </w:pPr>
-      <w:r>
-        <w:t>Темновой кадр</w:t>
+      <w:proofErr w:type="spellStart"/>
+      <w:r>
+        <w:t>Темновой</w:t>
+      </w:r>
+      <w:proofErr w:type="spellEnd"/>
+      <w:r>
+        <w:t xml:space="preserve"> кадр</w:t>
       </w:r>
     </w:p>
     <w:p>
@@ -658,11 +663,19 @@
           <w:numId w:val="2"/>
         </w:numPr>
       </w:pPr>
-      <w:r>
-        <w:rPr>
-          <w:lang w:val="en-US"/>
-        </w:rPr>
-        <w:t>Fo + Fm</w:t>
+      <w:proofErr w:type="spellStart"/>
+      <w:r>
+        <w:rPr>
+          <w:lang w:val="en-US"/>
+        </w:rPr>
+        <w:t>Fo</w:t>
+      </w:r>
+      <w:proofErr w:type="spellEnd"/>
+      <w:r>
+        <w:rPr>
+          <w:lang w:val="en-US"/>
+        </w:rPr>
+        <w:t xml:space="preserve"> + Fm</w:t>
       </w:r>
     </w:p>
     <w:p>
@@ -821,8 +834,13 @@
         </w:rPr>
         <w:t xml:space="preserve"> (</w:t>
       </w:r>
-      <w:r>
-        <w:t>темновой кадр)</w:t>
+      <w:proofErr w:type="spellStart"/>
+      <w:r>
+        <w:t>темновой</w:t>
+      </w:r>
+      <w:proofErr w:type="spellEnd"/>
+      <w:r>
+        <w:t xml:space="preserve"> кадр)</w:t>
       </w:r>
     </w:p>
     <w:p>
@@ -875,8 +893,21 @@
       <w:r>
         <w:t xml:space="preserve"> (</w:t>
       </w:r>
-      <w:r>
-        <w:t>темновой кадр + 3 вспышки + темновой кадр + 3 вспышки)</w:t>
+      <w:proofErr w:type="spellStart"/>
+      <w:r>
+        <w:t>темновой</w:t>
+      </w:r>
+      <w:proofErr w:type="spellEnd"/>
+      <w:r>
+        <w:t xml:space="preserve"> кадр + 3 вспышки + </w:t>
+      </w:r>
+      <w:proofErr w:type="spellStart"/>
+      <w:r>
+        <w:t>темновой</w:t>
+      </w:r>
+      <w:proofErr w:type="spellEnd"/>
+      <w:r>
+        <w:t xml:space="preserve"> кадр + 3 вспышки)</w:t>
       </w:r>
     </w:p>
     <w:p>
@@ -902,8 +933,21 @@
       <w:r>
         <w:t>(</w:t>
       </w:r>
-      <w:r>
-        <w:t>темновой кадр + 3 вспышки + темновой кадр + 3 вспышки)</w:t>
+      <w:proofErr w:type="spellStart"/>
+      <w:r>
+        <w:t>темновой</w:t>
+      </w:r>
+      <w:proofErr w:type="spellEnd"/>
+      <w:r>
+        <w:t xml:space="preserve"> кадр + 3 вспышки + </w:t>
+      </w:r>
+      <w:proofErr w:type="spellStart"/>
+      <w:r>
+        <w:t>темновой</w:t>
+      </w:r>
+      <w:proofErr w:type="spellEnd"/>
+      <w:r>
+        <w:t xml:space="preserve"> кадр + 3 вспышки)</w:t>
       </w:r>
     </w:p>
     <w:p>
@@ -1133,48 +1177,58 @@
       <w:r>
         <w:t xml:space="preserve">1: </w:t>
       </w:r>
+      <w:proofErr w:type="spellStart"/>
       <w:r>
         <w:rPr>
           <w:lang w:val="en-US"/>
         </w:rPr>
         <w:t>Fv</w:t>
       </w:r>
+      <w:proofErr w:type="spellEnd"/>
       <w:r>
         <w:t xml:space="preserve">, </w:t>
       </w:r>
+      <w:proofErr w:type="spellStart"/>
       <w:r>
         <w:rPr>
           <w:lang w:val="en-US"/>
         </w:rPr>
         <w:t>Fv</w:t>
       </w:r>
+      <w:proofErr w:type="spellEnd"/>
       <w:r>
         <w:t>’,</w:t>
       </w:r>
+      <w:proofErr w:type="spellStart"/>
       <w:r>
         <w:rPr>
           <w:lang w:val="en-US"/>
         </w:rPr>
         <w:t>Fq</w:t>
       </w:r>
+      <w:proofErr w:type="spellEnd"/>
       <w:r>
         <w:t>’,</w:t>
       </w:r>
+      <w:proofErr w:type="spellStart"/>
       <w:r>
         <w:rPr>
           <w:lang w:val="en-US"/>
         </w:rPr>
         <w:t>Fo</w:t>
       </w:r>
+      <w:proofErr w:type="spellEnd"/>
       <w:r>
         <w:t>’,</w:t>
       </w:r>
+      <w:proofErr w:type="spellStart"/>
       <w:r>
         <w:rPr>
           <w:lang w:val="en-US"/>
         </w:rPr>
         <w:t>Fv</w:t>
       </w:r>
+      <w:proofErr w:type="spellEnd"/>
       <w:r>
         <w:t>/</w:t>
       </w:r>
@@ -1205,12 +1259,14 @@
       <w:r>
         <w:t>’,</w:t>
       </w:r>
+      <w:proofErr w:type="spellStart"/>
       <w:r>
         <w:rPr>
           <w:lang w:val="en-US"/>
         </w:rPr>
         <w:t>qN</w:t>
       </w:r>
+      <w:proofErr w:type="spellEnd"/>
       <w:r>
         <w:t>’.</w:t>
       </w:r>
@@ -1264,12 +1320,14 @@
       <w:r>
         <w:t xml:space="preserve">визуализация автоматически переключается в режим </w:t>
       </w:r>
+      <w:proofErr w:type="spellStart"/>
       <w:r>
         <w:rPr>
           <w:lang w:val="en-US"/>
         </w:rPr>
         <w:t>Fo</w:t>
       </w:r>
+      <w:proofErr w:type="spellEnd"/>
       <w:r>
         <w:t xml:space="preserve">, при выполнении команды </w:t>
       </w:r>
@@ -1435,12 +1493,14 @@
                 <w:lang w:val="en-US"/>
               </w:rPr>
             </w:pPr>
+            <w:proofErr w:type="spellStart"/>
             <w:r>
               <w:rPr>
                 <w:lang w:val="en-US"/>
               </w:rPr>
               <w:t>Fo</w:t>
             </w:r>
+            <w:proofErr w:type="spellEnd"/>
           </w:p>
         </w:tc>
         <w:tc>
@@ -1475,23 +1535,33 @@
             <w:r>
               <w:t xml:space="preserve">программа автоматически отображает изображение </w:t>
             </w:r>
+            <w:proofErr w:type="spellStart"/>
             <w:r>
               <w:rPr>
                 <w:lang w:val="en-US"/>
               </w:rPr>
               <w:t>Fo</w:t>
             </w:r>
+            <w:proofErr w:type="spellEnd"/>
             <w:r>
               <w:t xml:space="preserve">. </w:t>
             </w:r>
             <w:r>
               <w:t xml:space="preserve">При этом пара изображений </w:t>
             </w:r>
-            <w:r>
-              <w:rPr>
-                <w:lang w:val="en-US"/>
-              </w:rPr>
-              <w:t xml:space="preserve">Ft+Fm’ </w:t>
+            <w:proofErr w:type="spellStart"/>
+            <w:r>
+              <w:rPr>
+                <w:lang w:val="en-US"/>
+              </w:rPr>
+              <w:t>Ft+Fm</w:t>
+            </w:r>
+            <w:proofErr w:type="spellEnd"/>
+            <w:r>
+              <w:rPr>
+                <w:lang w:val="en-US"/>
+              </w:rPr>
+              <w:t xml:space="preserve">’ </w:t>
             </w:r>
             <w:r>
               <w:t xml:space="preserve">удаляется. </w:t>
@@ -1683,12 +1753,14 @@
                 <w:lang w:val="en-US"/>
               </w:rPr>
             </w:pPr>
+            <w:proofErr w:type="spellStart"/>
             <w:r>
               <w:rPr>
                 <w:lang w:val="en-US"/>
               </w:rPr>
               <w:t>Fv</w:t>
             </w:r>
+            <w:proofErr w:type="spellEnd"/>
           </w:p>
         </w:tc>
         <w:tc>
@@ -1702,12 +1774,14 @@
             <w:r>
               <w:t>(</w:t>
             </w:r>
+            <w:proofErr w:type="spellStart"/>
             <w:r>
               <w:rPr>
                 <w:lang w:val="en-US"/>
               </w:rPr>
               <w:t>Fo</w:t>
             </w:r>
+            <w:proofErr w:type="spellEnd"/>
             <w:r>
               <w:t>,</w:t>
             </w:r>
@@ -1773,11 +1847,19 @@
                 <w:lang w:val="en-US"/>
               </w:rPr>
             </w:pPr>
-            <w:r>
-              <w:rPr>
-                <w:lang w:val="en-US"/>
-              </w:rPr>
-              <w:t>Fv’</w:t>
+            <w:proofErr w:type="spellStart"/>
+            <w:r>
+              <w:rPr>
+                <w:lang w:val="en-US"/>
+              </w:rPr>
+              <w:t>Fv</w:t>
+            </w:r>
+            <w:proofErr w:type="spellEnd"/>
+            <w:r>
+              <w:rPr>
+                <w:lang w:val="en-US"/>
+              </w:rPr>
+              <w:t>’</w:t>
             </w:r>
           </w:p>
         </w:tc>
@@ -1792,12 +1874,14 @@
             <w:r>
               <w:t>(</w:t>
             </w:r>
+            <w:proofErr w:type="spellStart"/>
             <w:r>
               <w:rPr>
                 <w:lang w:val="en-US"/>
               </w:rPr>
               <w:t>Fo</w:t>
             </w:r>
+            <w:proofErr w:type="spellEnd"/>
             <w:r>
               <w:t>,</w:t>
             </w:r>
@@ -1863,11 +1947,19 @@
                 <w:lang w:val="en-US"/>
               </w:rPr>
             </w:pPr>
-            <w:r>
-              <w:rPr>
-                <w:lang w:val="en-US"/>
-              </w:rPr>
-              <w:t>Fq’</w:t>
+            <w:proofErr w:type="spellStart"/>
+            <w:r>
+              <w:rPr>
+                <w:lang w:val="en-US"/>
+              </w:rPr>
+              <w:t>Fq</w:t>
+            </w:r>
+            <w:proofErr w:type="spellEnd"/>
+            <w:r>
+              <w:rPr>
+                <w:lang w:val="en-US"/>
+              </w:rPr>
+              <w:t>’</w:t>
             </w:r>
           </w:p>
         </w:tc>
@@ -1882,12 +1974,14 @@
             <w:r>
               <w:t>(</w:t>
             </w:r>
+            <w:proofErr w:type="spellStart"/>
             <w:r>
               <w:rPr>
                 <w:lang w:val="en-US"/>
               </w:rPr>
               <w:t>Fo</w:t>
             </w:r>
+            <w:proofErr w:type="spellEnd"/>
             <w:r>
               <w:t>,</w:t>
             </w:r>
@@ -1953,11 +2047,19 @@
                 <w:lang w:val="en-US"/>
               </w:rPr>
             </w:pPr>
-            <w:r>
-              <w:rPr>
-                <w:lang w:val="en-US"/>
-              </w:rPr>
-              <w:t>Fo’</w:t>
+            <w:proofErr w:type="spellStart"/>
+            <w:r>
+              <w:rPr>
+                <w:lang w:val="en-US"/>
+              </w:rPr>
+              <w:t>Fo</w:t>
+            </w:r>
+            <w:proofErr w:type="spellEnd"/>
+            <w:r>
+              <w:rPr>
+                <w:lang w:val="en-US"/>
+              </w:rPr>
+              <w:t>’</w:t>
             </w:r>
           </w:p>
         </w:tc>
@@ -1972,12 +2074,14 @@
             <w:r>
               <w:t>(</w:t>
             </w:r>
+            <w:proofErr w:type="spellStart"/>
             <w:r>
               <w:rPr>
                 <w:lang w:val="en-US"/>
               </w:rPr>
               <w:t>Fo</w:t>
             </w:r>
+            <w:proofErr w:type="spellEnd"/>
             <w:r>
               <w:t>,</w:t>
             </w:r>
@@ -2043,11 +2147,19 @@
                 <w:lang w:val="en-US"/>
               </w:rPr>
             </w:pPr>
-            <w:r>
-              <w:rPr>
-                <w:lang w:val="en-US"/>
-              </w:rPr>
-              <w:t>Fv/Fm’</w:t>
+            <w:proofErr w:type="spellStart"/>
+            <w:r>
+              <w:rPr>
+                <w:lang w:val="en-US"/>
+              </w:rPr>
+              <w:t>Fv</w:t>
+            </w:r>
+            <w:proofErr w:type="spellEnd"/>
+            <w:r>
+              <w:rPr>
+                <w:lang w:val="en-US"/>
+              </w:rPr>
+              <w:t>/Fm’</w:t>
             </w:r>
           </w:p>
         </w:tc>
@@ -2062,12 +2174,14 @@
             <w:r>
               <w:t>(</w:t>
             </w:r>
+            <w:proofErr w:type="spellStart"/>
             <w:r>
               <w:rPr>
                 <w:lang w:val="en-US"/>
               </w:rPr>
               <w:t>Fo</w:t>
             </w:r>
+            <w:proofErr w:type="spellEnd"/>
             <w:r>
               <w:t>,</w:t>
             </w:r>
@@ -2152,12 +2266,14 @@
             <w:r>
               <w:t>(</w:t>
             </w:r>
+            <w:proofErr w:type="spellStart"/>
             <w:r>
               <w:rPr>
                 <w:lang w:val="en-US"/>
               </w:rPr>
               <w:t>Fo</w:t>
             </w:r>
+            <w:proofErr w:type="spellEnd"/>
             <w:r>
               <w:t>,</w:t>
             </w:r>
@@ -2242,12 +2358,14 @@
             <w:r>
               <w:t>(</w:t>
             </w:r>
+            <w:proofErr w:type="spellStart"/>
             <w:r>
               <w:rPr>
                 <w:lang w:val="en-US"/>
               </w:rPr>
               <w:t>Fo</w:t>
             </w:r>
+            <w:proofErr w:type="spellEnd"/>
             <w:r>
               <w:t>,</w:t>
             </w:r>
@@ -2263,12 +2381,14 @@
             <w:r>
               <w:t>и (</w:t>
             </w:r>
+            <w:proofErr w:type="spellStart"/>
             <w:r>
               <w:rPr>
                 <w:lang w:val="en-US"/>
               </w:rPr>
               <w:t>FtFm</w:t>
             </w:r>
+            <w:proofErr w:type="spellEnd"/>
             <w:r>
               <w:t>’)</w:t>
             </w:r>
@@ -2304,11 +2424,19 @@
                 <w:lang w:val="en-US"/>
               </w:rPr>
             </w:pPr>
-            <w:r>
-              <w:rPr>
-                <w:lang w:val="en-US"/>
-              </w:rPr>
-              <w:t>qN’</w:t>
+            <w:proofErr w:type="spellStart"/>
+            <w:r>
+              <w:rPr>
+                <w:lang w:val="en-US"/>
+              </w:rPr>
+              <w:t>qN</w:t>
+            </w:r>
+            <w:proofErr w:type="spellEnd"/>
+            <w:r>
+              <w:rPr>
+                <w:lang w:val="en-US"/>
+              </w:rPr>
+              <w:t>’</w:t>
             </w:r>
           </w:p>
         </w:tc>
@@ -2323,12 +2451,14 @@
             <w:r>
               <w:t>(</w:t>
             </w:r>
+            <w:proofErr w:type="spellStart"/>
             <w:r>
               <w:rPr>
                 <w:lang w:val="en-US"/>
               </w:rPr>
               <w:t>Fo</w:t>
             </w:r>
+            <w:proofErr w:type="spellEnd"/>
             <w:r>
               <w:t>,</w:t>
             </w:r>
@@ -2486,12 +2616,14 @@
       <w:r>
         <w:tab/>
       </w:r>
+      <w:proofErr w:type="spellStart"/>
       <w:r>
         <w:rPr>
           <w:lang w:val="en-US"/>
         </w:rPr>
         <w:t>Fo</w:t>
       </w:r>
+      <w:proofErr w:type="spellEnd"/>
     </w:p>
     <w:p>
       <w:pPr>
@@ -2545,12 +2677,14 @@
       <w:r>
         <w:tab/>
       </w:r>
+      <w:proofErr w:type="spellStart"/>
       <w:r>
         <w:rPr>
           <w:lang w:val="en-US"/>
         </w:rPr>
         <w:t>Fv</w:t>
       </w:r>
+      <w:proofErr w:type="spellEnd"/>
     </w:p>
     <w:p>
       <w:pPr>
@@ -2559,12 +2693,14 @@
       <w:r>
         <w:tab/>
       </w:r>
+      <w:proofErr w:type="spellStart"/>
       <w:r>
         <w:rPr>
           <w:lang w:val="en-US"/>
         </w:rPr>
         <w:t>Fv</w:t>
       </w:r>
+      <w:proofErr w:type="spellEnd"/>
       <w:r>
         <w:t>’</w:t>
       </w:r>
@@ -2576,12 +2712,14 @@
       <w:r>
         <w:tab/>
       </w:r>
+      <w:proofErr w:type="spellStart"/>
       <w:r>
         <w:rPr>
           <w:lang w:val="en-US"/>
         </w:rPr>
         <w:t>Fq</w:t>
       </w:r>
+      <w:proofErr w:type="spellEnd"/>
       <w:r>
         <w:t>’</w:t>
       </w:r>
@@ -2593,12 +2731,14 @@
       <w:r>
         <w:tab/>
       </w:r>
+      <w:proofErr w:type="spellStart"/>
       <w:r>
         <w:rPr>
           <w:lang w:val="en-US"/>
         </w:rPr>
         <w:t>Fo</w:t>
       </w:r>
+      <w:proofErr w:type="spellEnd"/>
       <w:r>
         <w:t>’</w:t>
       </w:r>
@@ -2610,12 +2750,14 @@
       <w:r>
         <w:tab/>
       </w:r>
+      <w:proofErr w:type="spellStart"/>
       <w:r>
         <w:rPr>
           <w:lang w:val="en-US"/>
         </w:rPr>
         <w:t>Fv</w:t>
       </w:r>
+      <w:proofErr w:type="spellEnd"/>
       <w:r>
         <w:t>/</w:t>
       </w:r>
@@ -2670,12 +2812,14 @@
       <w:r>
         <w:tab/>
       </w:r>
+      <w:proofErr w:type="spellStart"/>
       <w:r>
         <w:rPr>
           <w:lang w:val="en-US"/>
         </w:rPr>
         <w:t>qN</w:t>
       </w:r>
+      <w:proofErr w:type="spellEnd"/>
       <w:r>
         <w:t>’</w:t>
       </w:r>
@@ -2721,7 +2865,14 @@
       </w:pPr>
       <w:r>
         <w:tab/>
-        <w:t>Темновой кадр</w:t>
+      </w:r>
+      <w:proofErr w:type="spellStart"/>
+      <w:r>
+        <w:t>Темновой</w:t>
+      </w:r>
+      <w:proofErr w:type="spellEnd"/>
+      <w:r>
+        <w:t xml:space="preserve"> кадр</w:t>
       </w:r>
     </w:p>
     <w:p>
@@ -2731,12 +2882,14 @@
       <w:r>
         <w:tab/>
       </w:r>
+      <w:proofErr w:type="spellStart"/>
       <w:r>
         <w:rPr>
           <w:lang w:val="en-US"/>
         </w:rPr>
         <w:t>Fo</w:t>
       </w:r>
+      <w:proofErr w:type="spellEnd"/>
       <w:r>
         <w:t>+</w:t>
       </w:r>
@@ -3309,12 +3462,14 @@
                 <w:lang w:val="en-US"/>
               </w:rPr>
             </w:pPr>
+            <w:proofErr w:type="spellStart"/>
             <w:r>
               <w:rPr>
                 <w:lang w:val="en-US"/>
               </w:rPr>
               <w:t>Fo</w:t>
             </w:r>
+            <w:proofErr w:type="spellEnd"/>
           </w:p>
         </w:tc>
         <w:tc>
@@ -3465,12 +3620,14 @@
                 <w:lang w:val="en-US"/>
               </w:rPr>
             </w:pPr>
+            <w:proofErr w:type="spellStart"/>
             <w:r>
               <w:rPr>
                 <w:lang w:val="en-US"/>
               </w:rPr>
               <w:t>Fv</w:t>
             </w:r>
+            <w:proofErr w:type="spellEnd"/>
           </w:p>
         </w:tc>
         <w:tc>
@@ -3507,11 +3664,19 @@
                 <w:lang w:val="en-US"/>
               </w:rPr>
             </w:pPr>
-            <w:r>
-              <w:rPr>
-                <w:lang w:val="en-US"/>
-              </w:rPr>
-              <w:t>Fv’</w:t>
+            <w:proofErr w:type="spellStart"/>
+            <w:r>
+              <w:rPr>
+                <w:lang w:val="en-US"/>
+              </w:rPr>
+              <w:t>Fv</w:t>
+            </w:r>
+            <w:proofErr w:type="spellEnd"/>
+            <w:r>
+              <w:rPr>
+                <w:lang w:val="en-US"/>
+              </w:rPr>
+              <w:t>’</w:t>
             </w:r>
           </w:p>
         </w:tc>
@@ -3549,11 +3714,19 @@
                 <w:lang w:val="en-US"/>
               </w:rPr>
             </w:pPr>
-            <w:r>
-              <w:rPr>
-                <w:lang w:val="en-US"/>
-              </w:rPr>
-              <w:t>Fq’</w:t>
+            <w:proofErr w:type="spellStart"/>
+            <w:r>
+              <w:rPr>
+                <w:lang w:val="en-US"/>
+              </w:rPr>
+              <w:t>Fq</w:t>
+            </w:r>
+            <w:proofErr w:type="spellEnd"/>
+            <w:r>
+              <w:rPr>
+                <w:lang w:val="en-US"/>
+              </w:rPr>
+              <w:t>’</w:t>
             </w:r>
           </w:p>
         </w:tc>
@@ -3591,11 +3764,19 @@
                 <w:lang w:val="en-US"/>
               </w:rPr>
             </w:pPr>
-            <w:r>
-              <w:rPr>
-                <w:lang w:val="en-US"/>
-              </w:rPr>
-              <w:t>Fo’</w:t>
+            <w:proofErr w:type="spellStart"/>
+            <w:r>
+              <w:rPr>
+                <w:lang w:val="en-US"/>
+              </w:rPr>
+              <w:t>Fo</w:t>
+            </w:r>
+            <w:proofErr w:type="spellEnd"/>
+            <w:r>
+              <w:rPr>
+                <w:lang w:val="en-US"/>
+              </w:rPr>
+              <w:t>’</w:t>
             </w:r>
           </w:p>
         </w:tc>
@@ -3633,11 +3814,19 @@
                 <w:lang w:val="en-US"/>
               </w:rPr>
             </w:pPr>
-            <w:r>
-              <w:rPr>
-                <w:lang w:val="en-US"/>
-              </w:rPr>
-              <w:t>Fv/Fm’</w:t>
+            <w:proofErr w:type="spellStart"/>
+            <w:r>
+              <w:rPr>
+                <w:lang w:val="en-US"/>
+              </w:rPr>
+              <w:t>Fv</w:t>
+            </w:r>
+            <w:proofErr w:type="spellEnd"/>
+            <w:r>
+              <w:rPr>
+                <w:lang w:val="en-US"/>
+              </w:rPr>
+              <w:t>/Fm’</w:t>
             </w:r>
           </w:p>
         </w:tc>
@@ -3759,11 +3948,19 @@
                 <w:lang w:val="en-US"/>
               </w:rPr>
             </w:pPr>
-            <w:r>
-              <w:rPr>
-                <w:lang w:val="en-US"/>
-              </w:rPr>
-              <w:t>qN’</w:t>
+            <w:proofErr w:type="spellStart"/>
+            <w:r>
+              <w:rPr>
+                <w:lang w:val="en-US"/>
+              </w:rPr>
+              <w:t>qN</w:t>
+            </w:r>
+            <w:proofErr w:type="spellEnd"/>
+            <w:r>
+              <w:rPr>
+                <w:lang w:val="en-US"/>
+              </w:rPr>
+              <w:t>’</w:t>
             </w:r>
           </w:p>
         </w:tc>
@@ -3927,8 +4124,13 @@
             <w:tcW w:w="2660" w:type="dxa"/>
           </w:tcPr>
           <w:p>
-            <w:r>
-              <w:t>Темновой кадр</w:t>
+            <w:proofErr w:type="spellStart"/>
+            <w:r>
+              <w:t>Темновой</w:t>
+            </w:r>
+            <w:proofErr w:type="spellEnd"/>
+            <w:r>
+              <w:t xml:space="preserve"> кадр</w:t>
             </w:r>
           </w:p>
         </w:tc>
@@ -3975,12 +4177,14 @@
                 <w:lang w:val="en-US"/>
               </w:rPr>
             </w:pPr>
+            <w:proofErr w:type="spellStart"/>
             <w:r>
               <w:rPr>
                 <w:lang w:val="en-US"/>
               </w:rPr>
               <w:t>Fo+Fm</w:t>
             </w:r>
+            <w:proofErr w:type="spellEnd"/>
           </w:p>
         </w:tc>
         <w:tc>
@@ -4015,11 +4219,19 @@
                 <w:lang w:val="en-US"/>
               </w:rPr>
             </w:pPr>
-            <w:r>
-              <w:rPr>
-                <w:lang w:val="en-US"/>
-              </w:rPr>
-              <w:t>Ft+Fm’</w:t>
+            <w:proofErr w:type="spellStart"/>
+            <w:r>
+              <w:rPr>
+                <w:lang w:val="en-US"/>
+              </w:rPr>
+              <w:t>Ft+Fm</w:t>
+            </w:r>
+            <w:proofErr w:type="spellEnd"/>
+            <w:r>
+              <w:rPr>
+                <w:lang w:val="en-US"/>
+              </w:rPr>
+              <w:t>’</w:t>
             </w:r>
           </w:p>
         </w:tc>
@@ -4816,7 +5028,21 @@
           <w:lang w:val="en-US"/>
         </w:rPr>
         <w:tab/>
-        <w:t>&lt;LFZones&gt;</w:t>
+        <w:t>&lt;</w:t>
+      </w:r>
+      <w:proofErr w:type="spellStart"/>
+      <w:r>
+        <w:rPr>
+          <w:lang w:val="en-US"/>
+        </w:rPr>
+        <w:t>LFZones</w:t>
+      </w:r>
+      <w:proofErr w:type="spellEnd"/>
+      <w:r>
+        <w:rPr>
+          <w:lang w:val="en-US"/>
+        </w:rPr>
+        <w:t>&gt;</w:t>
       </w:r>
     </w:p>
     <w:p>
@@ -4831,7 +5057,21 @@
         <w:rPr>
           <w:lang w:val="en-US"/>
         </w:rPr>
-        <w:t>&lt;/LFZones&gt;</w:t>
+        <w:t>&lt;/</w:t>
+      </w:r>
+      <w:proofErr w:type="spellStart"/>
+      <w:r>
+        <w:rPr>
+          <w:lang w:val="en-US"/>
+        </w:rPr>
+        <w:t>LFZones</w:t>
+      </w:r>
+      <w:proofErr w:type="spellEnd"/>
+      <w:r>
+        <w:rPr>
+          <w:lang w:val="en-US"/>
+        </w:rPr>
+        <w:t>&gt;</w:t>
       </w:r>
     </w:p>
     <w:p>
@@ -6412,12 +6652,14 @@
                 <w:lang w:val="en-US"/>
               </w:rPr>
             </w:pPr>
+            <w:proofErr w:type="spellStart"/>
             <w:r>
               <w:rPr>
                 <w:lang w:val="en-US"/>
               </w:rPr>
               <w:t>FileName</w:t>
             </w:r>
+            <w:proofErr w:type="spellEnd"/>
           </w:p>
         </w:tc>
         <w:tc>
@@ -6469,12 +6711,14 @@
                 <w:lang w:val="en-US"/>
               </w:rPr>
             </w:pPr>
+            <w:proofErr w:type="spellStart"/>
             <w:r>
               <w:rPr>
                 <w:lang w:val="en-US"/>
               </w:rPr>
               <w:t>FileName</w:t>
             </w:r>
+            <w:proofErr w:type="spellEnd"/>
           </w:p>
         </w:tc>
         <w:tc>
@@ -6679,7 +6923,21 @@
               <w:rPr>
                 <w:color w:val="7F7F7F" w:themeColor="text1" w:themeTint="80"/>
               </w:rPr>
-              <w:t xml:space="preserve">Имя файла с темновым кадром </w:t>
+              <w:t xml:space="preserve">Имя файла с </w:t>
+            </w:r>
+            <w:proofErr w:type="spellStart"/>
+            <w:r>
+              <w:rPr>
+                <w:color w:val="7F7F7F" w:themeColor="text1" w:themeTint="80"/>
+              </w:rPr>
+              <w:t>темновым</w:t>
+            </w:r>
+            <w:proofErr w:type="spellEnd"/>
+            <w:r>
+              <w:rPr>
+                <w:color w:val="7F7F7F" w:themeColor="text1" w:themeTint="80"/>
+              </w:rPr>
+              <w:t xml:space="preserve"> кадром </w:t>
             </w:r>
           </w:p>
         </w:tc>
@@ -6936,12 +7194,21 @@
               </w:rPr>
               <w:t xml:space="preserve">Имя файла </w:t>
             </w:r>
+            <w:proofErr w:type="spellStart"/>
             <w:r>
               <w:rPr>
                 <w:color w:val="7F7F7F" w:themeColor="text1" w:themeTint="80"/>
                 <w:lang w:val="en-US"/>
               </w:rPr>
-              <w:t>fm[1]</w:t>
+              <w:t>fm</w:t>
+            </w:r>
+            <w:proofErr w:type="spellEnd"/>
+            <w:r>
+              <w:rPr>
+                <w:color w:val="7F7F7F" w:themeColor="text1" w:themeTint="80"/>
+                <w:lang w:val="en-US"/>
+              </w:rPr>
+              <w:t>[1]</w:t>
             </w:r>
           </w:p>
         </w:tc>
@@ -6997,12 +7264,21 @@
               </w:rPr>
               <w:t xml:space="preserve">Имя файла </w:t>
             </w:r>
+            <w:proofErr w:type="spellStart"/>
             <w:r>
               <w:rPr>
                 <w:color w:val="7F7F7F" w:themeColor="text1" w:themeTint="80"/>
                 <w:lang w:val="en-US"/>
               </w:rPr>
-              <w:t>fm[2]</w:t>
+              <w:t>fm</w:t>
+            </w:r>
+            <w:proofErr w:type="spellEnd"/>
+            <w:r>
+              <w:rPr>
+                <w:color w:val="7F7F7F" w:themeColor="text1" w:themeTint="80"/>
+                <w:lang w:val="en-US"/>
+              </w:rPr>
+              <w:t>[2]</w:t>
             </w:r>
           </w:p>
         </w:tc>
@@ -7064,12 +7340,21 @@
               </w:rPr>
               <w:t xml:space="preserve">Имя файла </w:t>
             </w:r>
+            <w:proofErr w:type="spellStart"/>
             <w:r>
               <w:rPr>
                 <w:color w:val="7F7F7F" w:themeColor="text1" w:themeTint="80"/>
                 <w:lang w:val="en-US"/>
               </w:rPr>
-              <w:t>fm[3]</w:t>
+              <w:t>fm</w:t>
+            </w:r>
+            <w:proofErr w:type="spellEnd"/>
+            <w:r>
+              <w:rPr>
+                <w:color w:val="7F7F7F" w:themeColor="text1" w:themeTint="80"/>
+                <w:lang w:val="en-US"/>
+              </w:rPr>
+              <w:t>[3]</w:t>
             </w:r>
           </w:p>
         </w:tc>
@@ -7211,7 +7496,21 @@
               <w:rPr>
                 <w:color w:val="7F7F7F" w:themeColor="text1" w:themeTint="80"/>
               </w:rPr>
-              <w:t xml:space="preserve">Имя файла с темновым кадром </w:t>
+              <w:t xml:space="preserve">Имя файла с </w:t>
+            </w:r>
+            <w:proofErr w:type="spellStart"/>
+            <w:r>
+              <w:rPr>
+                <w:color w:val="7F7F7F" w:themeColor="text1" w:themeTint="80"/>
+              </w:rPr>
+              <w:t>темновым</w:t>
+            </w:r>
+            <w:proofErr w:type="spellEnd"/>
+            <w:r>
+              <w:rPr>
+                <w:color w:val="7F7F7F" w:themeColor="text1" w:themeTint="80"/>
+              </w:rPr>
+              <w:t xml:space="preserve"> кадром </w:t>
             </w:r>
           </w:p>
         </w:tc>
@@ -7706,6 +8005,7 @@
       <w:r>
         <w:t xml:space="preserve">использованием функции </w:t>
       </w:r>
+      <w:proofErr w:type="spellStart"/>
       <w:r>
         <w:rPr>
           <w:b/>
@@ -7714,6 +8014,7 @@
         </w:rPr>
         <w:t>GetTickCount</w:t>
       </w:r>
+      <w:proofErr w:type="spellEnd"/>
       <w:r>
         <w:t>()</w:t>
       </w:r>
@@ -7752,6 +8053,7 @@
         </w:rPr>
         <w:t xml:space="preserve"> </w:t>
       </w:r>
+      <w:proofErr w:type="spellStart"/>
       <w:r>
         <w:rPr>
           <w:rFonts w:ascii="Arial" w:hAnsi="Arial" w:cs="Arial"/>
@@ -7762,6 +8064,7 @@
         </w:rPr>
         <w:t>Ti</w:t>
       </w:r>
+      <w:proofErr w:type="spellEnd"/>
       <w:r>
         <w:rPr>
           <w:rFonts w:ascii="Arial" w:hAnsi="Arial" w:cs="Arial"/>
@@ -7771,6 +8074,7 @@
         </w:rPr>
         <w:t xml:space="preserve">, полученное с использованием функции </w:t>
       </w:r>
+      <w:proofErr w:type="spellStart"/>
       <w:r>
         <w:rPr>
           <w:b/>
@@ -7779,6 +8083,7 @@
         </w:rPr>
         <w:t>GetTickCount</w:t>
       </w:r>
+      <w:proofErr w:type="spellEnd"/>
       <w:r>
         <w:rPr>
           <w:b/>
@@ -7789,33 +8094,39 @@
       <w:r>
         <w:t xml:space="preserve">Таким образом, метка времени каждого события </w:t>
       </w:r>
+      <w:proofErr w:type="spellStart"/>
       <w:r>
         <w:rPr>
           <w:lang w:val="en-US"/>
         </w:rPr>
         <w:t>ti</w:t>
       </w:r>
+      <w:proofErr w:type="spellEnd"/>
       <w:r>
         <w:t xml:space="preserve"> </w:t>
       </w:r>
       <w:r>
         <w:t xml:space="preserve">может быть вычислена следующим образом </w:t>
       </w:r>
+      <w:proofErr w:type="spellStart"/>
       <w:r>
         <w:rPr>
           <w:lang w:val="en-US"/>
         </w:rPr>
         <w:t>ti</w:t>
       </w:r>
+      <w:proofErr w:type="spellEnd"/>
       <w:r>
         <w:t xml:space="preserve"> = </w:t>
       </w:r>
+      <w:proofErr w:type="spellStart"/>
       <w:r>
         <w:rPr>
           <w:lang w:val="en-US"/>
         </w:rPr>
         <w:t>Ti</w:t>
       </w:r>
+      <w:proofErr w:type="spellEnd"/>
       <w:r>
         <w:t>-</w:t>
       </w:r>
@@ -7902,9 +8213,11 @@
             <w:tcW w:w="3838" w:type="dxa"/>
           </w:tcPr>
           <w:p>
+            <w:proofErr w:type="spellStart"/>
             <w:r>
               <w:t>pamAboutUnit</w:t>
             </w:r>
+            <w:proofErr w:type="spellEnd"/>
           </w:p>
         </w:tc>
         <w:tc>
@@ -7934,9 +8247,11 @@
             <w:tcW w:w="3838" w:type="dxa"/>
           </w:tcPr>
           <w:p>
+            <w:proofErr w:type="spellStart"/>
             <w:r>
               <w:t>pamConsoleUnit</w:t>
             </w:r>
+            <w:proofErr w:type="spellEnd"/>
           </w:p>
         </w:tc>
         <w:tc>
@@ -7966,9 +8281,11 @@
             <w:tcW w:w="3838" w:type="dxa"/>
           </w:tcPr>
           <w:p>
+            <w:proofErr w:type="spellStart"/>
             <w:r>
               <w:t>pamDistributionUnit</w:t>
             </w:r>
+            <w:proofErr w:type="spellEnd"/>
           </w:p>
         </w:tc>
         <w:tc>
@@ -7977,7 +8294,15 @@
           </w:tcPr>
           <w:p>
             <w:r>
-              <w:t xml:space="preserve">Окно для отображения распределения интенсиваности вдоль заданной линии на текущем изображении. </w:t>
+              <w:t xml:space="preserve">Окно для отображения распределения </w:t>
+            </w:r>
+            <w:proofErr w:type="spellStart"/>
+            <w:r>
+              <w:t>интенсиваности</w:t>
+            </w:r>
+            <w:proofErr w:type="spellEnd"/>
+            <w:r>
+              <w:t xml:space="preserve"> вдоль заданной линии на текущем изображении. </w:t>
             </w:r>
           </w:p>
         </w:tc>
@@ -7998,9 +8323,11 @@
             <w:tcW w:w="3838" w:type="dxa"/>
           </w:tcPr>
           <w:p>
+            <w:proofErr w:type="spellStart"/>
             <w:r>
               <w:t>pamDocumentUnit</w:t>
             </w:r>
+            <w:proofErr w:type="spellEnd"/>
           </w:p>
         </w:tc>
         <w:tc>
@@ -8030,9 +8357,11 @@
             <w:tcW w:w="3838" w:type="dxa"/>
           </w:tcPr>
           <w:p>
+            <w:proofErr w:type="spellStart"/>
             <w:r>
               <w:t>pamExperimentUnit</w:t>
             </w:r>
+            <w:proofErr w:type="spellEnd"/>
           </w:p>
         </w:tc>
         <w:tc>
@@ -8065,9 +8394,11 @@
             <w:tcW w:w="3838" w:type="dxa"/>
           </w:tcPr>
           <w:p>
+            <w:proofErr w:type="spellStart"/>
             <w:r>
               <w:t>pamMainUnit</w:t>
             </w:r>
+            <w:proofErr w:type="spellEnd"/>
           </w:p>
         </w:tc>
         <w:tc>
@@ -8097,9 +8428,11 @@
             <w:tcW w:w="3838" w:type="dxa"/>
           </w:tcPr>
           <w:p>
+            <w:proofErr w:type="spellStart"/>
             <w:r>
               <w:t>pamOptionsUnit</w:t>
             </w:r>
+            <w:proofErr w:type="spellEnd"/>
           </w:p>
         </w:tc>
         <w:tc>
@@ -8129,9 +8462,11 @@
             <w:tcW w:w="3838" w:type="dxa"/>
           </w:tcPr>
           <w:p>
+            <w:proofErr w:type="spellStart"/>
             <w:r>
               <w:t>pamResultUnit</w:t>
             </w:r>
+            <w:proofErr w:type="spellEnd"/>
           </w:p>
         </w:tc>
         <w:tc>
@@ -8173,9 +8508,11 @@
             <w:tcW w:w="3838" w:type="dxa"/>
           </w:tcPr>
           <w:p>
+            <w:proofErr w:type="spellStart"/>
             <w:r>
               <w:t>pamScriptUnit</w:t>
             </w:r>
+            <w:proofErr w:type="spellEnd"/>
           </w:p>
         </w:tc>
         <w:tc>
@@ -8205,9 +8542,11 @@
             <w:tcW w:w="3838" w:type="dxa"/>
           </w:tcPr>
           <w:p>
+            <w:proofErr w:type="spellStart"/>
             <w:r>
               <w:t>pamTimeLineUnit</w:t>
             </w:r>
+            <w:proofErr w:type="spellEnd"/>
           </w:p>
         </w:tc>
         <w:tc>
@@ -8250,12 +8589,14 @@
                 <w:lang w:val="en-US"/>
               </w:rPr>
             </w:pPr>
+            <w:proofErr w:type="spellStart"/>
             <w:r>
               <w:rPr>
                 <w:lang w:val="en-US"/>
               </w:rPr>
               <w:t>pamHardwareUnit</w:t>
             </w:r>
+            <w:proofErr w:type="spellEnd"/>
           </w:p>
         </w:tc>
         <w:tc>
@@ -8298,12 +8639,14 @@
                 <w:lang w:val="en-US"/>
               </w:rPr>
             </w:pPr>
+            <w:proofErr w:type="spellStart"/>
             <w:r>
               <w:rPr>
                 <w:lang w:val="en-US"/>
               </w:rPr>
               <w:t>pamImageBufferUnit</w:t>
             </w:r>
+            <w:proofErr w:type="spellEnd"/>
           </w:p>
         </w:tc>
         <w:tc>
@@ -8338,12 +8681,14 @@
                 <w:lang w:val="en-US"/>
               </w:rPr>
             </w:pPr>
+            <w:proofErr w:type="spellStart"/>
             <w:r>
               <w:rPr>
                 <w:lang w:val="en-US"/>
               </w:rPr>
               <w:t>pamFrameUnit</w:t>
             </w:r>
+            <w:proofErr w:type="spellEnd"/>
           </w:p>
         </w:tc>
         <w:tc>
@@ -8357,12 +8702,14 @@
             <w:r>
               <w:t>(</w:t>
             </w:r>
+            <w:proofErr w:type="spellStart"/>
             <w:r>
               <w:rPr>
                 <w:lang w:val="en-US"/>
               </w:rPr>
               <w:t>Fo</w:t>
             </w:r>
+            <w:proofErr w:type="spellEnd"/>
             <w:r>
               <w:t>+</w:t>
             </w:r>
@@ -8428,12 +8775,14 @@
                 <w:lang w:val="en-US"/>
               </w:rPr>
             </w:pPr>
+            <w:proofErr w:type="spellStart"/>
             <w:r>
               <w:rPr>
                 <w:lang w:val="en-US"/>
               </w:rPr>
               <w:t>PhTime</w:t>
             </w:r>
+            <w:proofErr w:type="spellEnd"/>
           </w:p>
         </w:tc>
         <w:tc>
@@ -8468,12 +8817,14 @@
                 <w:lang w:val="en-US"/>
               </w:rPr>
             </w:pPr>
+            <w:proofErr w:type="spellStart"/>
             <w:r>
               <w:rPr>
                 <w:lang w:val="en-US"/>
               </w:rPr>
               <w:t>pamEventUnit</w:t>
             </w:r>
+            <w:proofErr w:type="spellEnd"/>
           </w:p>
         </w:tc>
         <w:tc>
@@ -8607,18 +8958,93 @@
     <w:p>
       <w:pPr>
         <w:spacing w:line="240" w:lineRule="auto"/>
-        <w:rPr>
-          <w:lang w:val="en-US"/>
-        </w:rPr>
-      </w:pPr>
-      <w:r>
-        <w:t xml:space="preserve">Подсветка синтаксиса: </w:t>
-      </w:r>
-    </w:p>
-    <w:p>
-      <w:pPr>
+      </w:pPr>
+      <w:r>
+        <w:t xml:space="preserve">Режимы выполнения скрипта. </w:t>
+      </w:r>
+    </w:p>
+    <w:p>
+      <w:pPr>
+        <w:pStyle w:val="a5"/>
+        <w:numPr>
+          <w:ilvl w:val="0"/>
+          <w:numId w:val="10"/>
+        </w:numPr>
         <w:spacing w:line="240" w:lineRule="auto"/>
       </w:pPr>
+      <w:r>
+        <w:t xml:space="preserve">Выполнить скрипт без сохранения. В этом режиме выполняются все команды скрипта, но полученные результаты не сохраняются в документе </w:t>
+      </w:r>
+      <w:r>
+        <w:rPr>
+          <w:lang w:val="en-US"/>
+        </w:rPr>
+        <w:t>pam</w:t>
+      </w:r>
+      <w:r>
+        <w:t>2</w:t>
+      </w:r>
+    </w:p>
+    <w:p>
+      <w:pPr>
+        <w:pStyle w:val="a5"/>
+        <w:numPr>
+          <w:ilvl w:val="0"/>
+          <w:numId w:val="10"/>
+        </w:numPr>
+        <w:spacing w:line="240" w:lineRule="auto"/>
+      </w:pPr>
+      <w:r>
+        <w:t xml:space="preserve">Выполнить скрипт и сохранить результаты. В этом режиме выполняются все команды скрипта и результаты сохраняются в документе </w:t>
+      </w:r>
+      <w:r>
+        <w:rPr>
+          <w:lang w:val="en-US"/>
+        </w:rPr>
+        <w:t>pam</w:t>
+      </w:r>
+      <w:r>
+        <w:t xml:space="preserve">2 </w:t>
+      </w:r>
+    </w:p>
+    <w:p>
+      <w:pPr>
+        <w:spacing w:line="240" w:lineRule="auto"/>
+      </w:pPr>
+    </w:p>
+    <w:p>
+      <w:pPr>
+        <w:spacing w:line="240" w:lineRule="auto"/>
+      </w:pPr>
+      <w:r>
+        <w:t xml:space="preserve">Команда выполнить скрипт в любом режиме доступна в случае, если выполняются следующие условия: </w:t>
+      </w:r>
+    </w:p>
+    <w:p>
+      <w:pPr>
+        <w:pStyle w:val="a5"/>
+        <w:numPr>
+          <w:ilvl w:val="0"/>
+          <w:numId w:val="11"/>
+        </w:numPr>
+        <w:spacing w:line="240" w:lineRule="auto"/>
+      </w:pPr>
+      <w:r>
+        <w:t xml:space="preserve">Текущий текст скрипта сохранен на диск. </w:t>
+      </w:r>
+    </w:p>
+    <w:p>
+      <w:pPr>
+        <w:pStyle w:val="a5"/>
+        <w:numPr>
+          <w:ilvl w:val="0"/>
+          <w:numId w:val="11"/>
+        </w:numPr>
+        <w:spacing w:line="240" w:lineRule="auto"/>
+      </w:pPr>
+      <w:r>
+        <w:t xml:space="preserve">В тексте скрипта нет ошибок. </w:t>
+      </w:r>
     </w:p>
     <w:sectPr>
       <w:pgSz w:w="11906" w:h="16838"/>
@@ -8924,6 +9350,95 @@
     </w:lvl>
   </w:abstractNum>
   <w:abstractNum w:abstractNumId="3" w15:restartNumberingAfterBreak="0">
+    <w:nsid w:val="370500FE"/>
+    <w:multiLevelType w:val="hybridMultilevel"/>
+    <w:tmpl w:val="145C7778"/>
+    <w:lvl w:ilvl="0" w:tplc="0419000F">
+      <w:start w:val="1"/>
+      <w:numFmt w:val="decimal"/>
+      <w:lvlText w:val="%1."/>
+      <w:lvlJc w:val="left"/>
+      <w:pPr>
+        <w:ind w:left="720" w:hanging="360"/>
+      </w:pPr>
+      <w:rPr>
+        <w:rFonts w:hint="default"/>
+      </w:rPr>
+    </w:lvl>
+    <w:lvl w:ilvl="1" w:tplc="04190019" w:tentative="1">
+      <w:start w:val="1"/>
+      <w:numFmt w:val="lowerLetter"/>
+      <w:lvlText w:val="%2."/>
+      <w:lvlJc w:val="left"/>
+      <w:pPr>
+        <w:ind w:left="1440" w:hanging="360"/>
+      </w:pPr>
+    </w:lvl>
+    <w:lvl w:ilvl="2" w:tplc="0419001B" w:tentative="1">
+      <w:start w:val="1"/>
+      <w:numFmt w:val="lowerRoman"/>
+      <w:lvlText w:val="%3."/>
+      <w:lvlJc w:val="right"/>
+      <w:pPr>
+        <w:ind w:left="2160" w:hanging="180"/>
+      </w:pPr>
+    </w:lvl>
+    <w:lvl w:ilvl="3" w:tplc="0419000F" w:tentative="1">
+      <w:start w:val="1"/>
+      <w:numFmt w:val="decimal"/>
+      <w:lvlText w:val="%4."/>
+      <w:lvlJc w:val="left"/>
+      <w:pPr>
+        <w:ind w:left="2880" w:hanging="360"/>
+      </w:pPr>
+    </w:lvl>
+    <w:lvl w:ilvl="4" w:tplc="04190019" w:tentative="1">
+      <w:start w:val="1"/>
+      <w:numFmt w:val="lowerLetter"/>
+      <w:lvlText w:val="%5."/>
+      <w:lvlJc w:val="left"/>
+      <w:pPr>
+        <w:ind w:left="3600" w:hanging="360"/>
+      </w:pPr>
+    </w:lvl>
+    <w:lvl w:ilvl="5" w:tplc="0419001B" w:tentative="1">
+      <w:start w:val="1"/>
+      <w:numFmt w:val="lowerRoman"/>
+      <w:lvlText w:val="%6."/>
+      <w:lvlJc w:val="right"/>
+      <w:pPr>
+        <w:ind w:left="4320" w:hanging="180"/>
+      </w:pPr>
+    </w:lvl>
+    <w:lvl w:ilvl="6" w:tplc="0419000F" w:tentative="1">
+      <w:start w:val="1"/>
+      <w:numFmt w:val="decimal"/>
+      <w:lvlText w:val="%7."/>
+      <w:lvlJc w:val="left"/>
+      <w:pPr>
+        <w:ind w:left="5040" w:hanging="360"/>
+      </w:pPr>
+    </w:lvl>
+    <w:lvl w:ilvl="7" w:tplc="04190019" w:tentative="1">
+      <w:start w:val="1"/>
+      <w:numFmt w:val="lowerLetter"/>
+      <w:lvlText w:val="%8."/>
+      <w:lvlJc w:val="left"/>
+      <w:pPr>
+        <w:ind w:left="5760" w:hanging="360"/>
+      </w:pPr>
+    </w:lvl>
+    <w:lvl w:ilvl="8" w:tplc="0419001B" w:tentative="1">
+      <w:start w:val="1"/>
+      <w:numFmt w:val="lowerRoman"/>
+      <w:lvlText w:val="%9."/>
+      <w:lvlJc w:val="right"/>
+      <w:pPr>
+        <w:ind w:left="6480" w:hanging="180"/>
+      </w:pPr>
+    </w:lvl>
+  </w:abstractNum>
+  <w:abstractNum w:abstractNumId="4" w15:restartNumberingAfterBreak="0">
     <w:nsid w:val="41F7742D"/>
     <w:multiLevelType w:val="hybridMultilevel"/>
     <w:tmpl w:val="6E029B7A"/>
@@ -9036,10 +9551,10 @@
       </w:rPr>
     </w:lvl>
   </w:abstractNum>
-  <w:abstractNum w:abstractNumId="4" w15:restartNumberingAfterBreak="0">
-    <w:nsid w:val="4EE026D9"/>
+  <w:abstractNum w:abstractNumId="5" w15:restartNumberingAfterBreak="0">
+    <w:nsid w:val="47CB6E7A"/>
     <w:multiLevelType w:val="hybridMultilevel"/>
-    <w:tmpl w:val="7EAC01AA"/>
+    <w:tmpl w:val="39829428"/>
     <w:lvl w:ilvl="0" w:tplc="0419000F">
       <w:start w:val="1"/>
       <w:numFmt w:val="decimal"/>
@@ -9125,10 +9640,10 @@
       </w:pPr>
     </w:lvl>
   </w:abstractNum>
-  <w:abstractNum w:abstractNumId="5" w15:restartNumberingAfterBreak="0">
-    <w:nsid w:val="5CB43AAC"/>
+  <w:abstractNum w:abstractNumId="6" w15:restartNumberingAfterBreak="0">
+    <w:nsid w:val="4EE026D9"/>
     <w:multiLevelType w:val="hybridMultilevel"/>
-    <w:tmpl w:val="B0DA0E2E"/>
+    <w:tmpl w:val="7EAC01AA"/>
     <w:lvl w:ilvl="0" w:tplc="0419000F">
       <w:start w:val="1"/>
       <w:numFmt w:val="decimal"/>
@@ -9214,7 +9729,96 @@
       </w:pPr>
     </w:lvl>
   </w:abstractNum>
-  <w:abstractNum w:abstractNumId="6" w15:restartNumberingAfterBreak="0">
+  <w:abstractNum w:abstractNumId="7" w15:restartNumberingAfterBreak="0">
+    <w:nsid w:val="5CB43AAC"/>
+    <w:multiLevelType w:val="hybridMultilevel"/>
+    <w:tmpl w:val="B0DA0E2E"/>
+    <w:lvl w:ilvl="0" w:tplc="0419000F">
+      <w:start w:val="1"/>
+      <w:numFmt w:val="decimal"/>
+      <w:lvlText w:val="%1."/>
+      <w:lvlJc w:val="left"/>
+      <w:pPr>
+        <w:ind w:left="720" w:hanging="360"/>
+      </w:pPr>
+      <w:rPr>
+        <w:rFonts w:hint="default"/>
+      </w:rPr>
+    </w:lvl>
+    <w:lvl w:ilvl="1" w:tplc="04190019" w:tentative="1">
+      <w:start w:val="1"/>
+      <w:numFmt w:val="lowerLetter"/>
+      <w:lvlText w:val="%2."/>
+      <w:lvlJc w:val="left"/>
+      <w:pPr>
+        <w:ind w:left="1440" w:hanging="360"/>
+      </w:pPr>
+    </w:lvl>
+    <w:lvl w:ilvl="2" w:tplc="0419001B" w:tentative="1">
+      <w:start w:val="1"/>
+      <w:numFmt w:val="lowerRoman"/>
+      <w:lvlText w:val="%3."/>
+      <w:lvlJc w:val="right"/>
+      <w:pPr>
+        <w:ind w:left="2160" w:hanging="180"/>
+      </w:pPr>
+    </w:lvl>
+    <w:lvl w:ilvl="3" w:tplc="0419000F" w:tentative="1">
+      <w:start w:val="1"/>
+      <w:numFmt w:val="decimal"/>
+      <w:lvlText w:val="%4."/>
+      <w:lvlJc w:val="left"/>
+      <w:pPr>
+        <w:ind w:left="2880" w:hanging="360"/>
+      </w:pPr>
+    </w:lvl>
+    <w:lvl w:ilvl="4" w:tplc="04190019" w:tentative="1">
+      <w:start w:val="1"/>
+      <w:numFmt w:val="lowerLetter"/>
+      <w:lvlText w:val="%5."/>
+      <w:lvlJc w:val="left"/>
+      <w:pPr>
+        <w:ind w:left="3600" w:hanging="360"/>
+      </w:pPr>
+    </w:lvl>
+    <w:lvl w:ilvl="5" w:tplc="0419001B" w:tentative="1">
+      <w:start w:val="1"/>
+      <w:numFmt w:val="lowerRoman"/>
+      <w:lvlText w:val="%6."/>
+      <w:lvlJc w:val="right"/>
+      <w:pPr>
+        <w:ind w:left="4320" w:hanging="180"/>
+      </w:pPr>
+    </w:lvl>
+    <w:lvl w:ilvl="6" w:tplc="0419000F" w:tentative="1">
+      <w:start w:val="1"/>
+      <w:numFmt w:val="decimal"/>
+      <w:lvlText w:val="%7."/>
+      <w:lvlJc w:val="left"/>
+      <w:pPr>
+        <w:ind w:left="5040" w:hanging="360"/>
+      </w:pPr>
+    </w:lvl>
+    <w:lvl w:ilvl="7" w:tplc="04190019" w:tentative="1">
+      <w:start w:val="1"/>
+      <w:numFmt w:val="lowerLetter"/>
+      <w:lvlText w:val="%8."/>
+      <w:lvlJc w:val="left"/>
+      <w:pPr>
+        <w:ind w:left="5760" w:hanging="360"/>
+      </w:pPr>
+    </w:lvl>
+    <w:lvl w:ilvl="8" w:tplc="0419001B" w:tentative="1">
+      <w:start w:val="1"/>
+      <w:numFmt w:val="lowerRoman"/>
+      <w:lvlText w:val="%9."/>
+      <w:lvlJc w:val="right"/>
+      <w:pPr>
+        <w:ind w:left="6480" w:hanging="180"/>
+      </w:pPr>
+    </w:lvl>
+  </w:abstractNum>
+  <w:abstractNum w:abstractNumId="8" w15:restartNumberingAfterBreak="0">
     <w:nsid w:val="68AA0A0C"/>
     <w:multiLevelType w:val="hybridMultilevel"/>
     <w:tmpl w:val="49F00D06"/>
@@ -9303,7 +9907,7 @@
       </w:pPr>
     </w:lvl>
   </w:abstractNum>
-  <w:abstractNum w:abstractNumId="7" w15:restartNumberingAfterBreak="0">
+  <w:abstractNum w:abstractNumId="9" w15:restartNumberingAfterBreak="0">
     <w:nsid w:val="7D0C0EEE"/>
     <w:multiLevelType w:val="hybridMultilevel"/>
     <w:tmpl w:val="CFB00F26"/>
@@ -9392,7 +9996,7 @@
       </w:pPr>
     </w:lvl>
   </w:abstractNum>
-  <w:abstractNum w:abstractNumId="8" w15:restartNumberingAfterBreak="0">
+  <w:abstractNum w:abstractNumId="10" w15:restartNumberingAfterBreak="0">
     <w:nsid w:val="7D9C2992"/>
     <w:multiLevelType w:val="hybridMultilevel"/>
     <w:tmpl w:val="EC2C19FC"/>
@@ -9506,19 +10110,19 @@
     </w:lvl>
   </w:abstractNum>
   <w:num w:numId="1">
-    <w:abstractNumId w:val="8"/>
+    <w:abstractNumId w:val="10"/>
   </w:num>
   <w:num w:numId="2">
     <w:abstractNumId w:val="0"/>
   </w:num>
   <w:num w:numId="3">
-    <w:abstractNumId w:val="6"/>
+    <w:abstractNumId w:val="8"/>
   </w:num>
   <w:num w:numId="4">
-    <w:abstractNumId w:val="7"/>
+    <w:abstractNumId w:val="9"/>
   </w:num>
   <w:num w:numId="5">
-    <w:abstractNumId w:val="5"/>
+    <w:abstractNumId w:val="7"/>
   </w:num>
   <w:num w:numId="6">
     <w:abstractNumId w:val="1"/>
@@ -9527,9 +10131,15 @@
     <w:abstractNumId w:val="2"/>
   </w:num>
   <w:num w:numId="8">
+    <w:abstractNumId w:val="6"/>
+  </w:num>
+  <w:num w:numId="9">
     <w:abstractNumId w:val="4"/>
   </w:num>
-  <w:num w:numId="9">
+  <w:num w:numId="10">
+    <w:abstractNumId w:val="5"/>
+  </w:num>
+  <w:num w:numId="11">
     <w:abstractNumId w:val="3"/>
   </w:num>
 </w:numbering>

</xml_diff>